<commit_message>
jameal's comments on readme for scenarios function, edits to make tradeoff df function
</commit_message>
<xml_diff>
--- a/tradeoffs/Management scenarios/Readme for Funcs_management_scenarios.docx
+++ b/tradeoffs/Management scenarios/Readme for Funcs_management_scenarios.docx
@@ -1,6 +1,6 @@
 
 <file path=word/document.xml><?xml version="1.0" encoding="utf-8"?>
-<w:document xmlns:wpc="http://schemas.microsoft.com/office/word/2010/wordprocessingCanvas" xmlns:cx="http://schemas.microsoft.com/office/drawing/2014/chartex" xmlns:cx1="http://schemas.microsoft.com/office/drawing/2015/9/8/chartex" xmlns:mc="http://schemas.openxmlformats.org/markup-compatibility/2006" xmlns:o="urn:schemas-microsoft-com:office:office" xmlns:r="http://schemas.openxmlformats.org/officeDocument/2006/relationships" xmlns:m="http://schemas.openxmlformats.org/officeDocument/2006/math" xmlns:v="urn:schemas-microsoft-com:vml" xmlns:wp14="http://schemas.microsoft.com/office/word/2010/wordprocessingDrawing" xmlns:wp="http://schemas.openxmlformats.org/drawingml/2006/wordprocessingDrawing" xmlns:w10="urn:schemas-microsoft-com:office:word" xmlns:w="http://schemas.openxmlformats.org/wordprocessingml/2006/main" xmlns:w14="http://schemas.microsoft.com/office/word/2010/wordml" xmlns:w15="http://schemas.microsoft.com/office/word/2012/wordml" xmlns:w16se="http://schemas.microsoft.com/office/word/2015/wordml/symex" xmlns:wpg="http://schemas.microsoft.com/office/word/2010/wordprocessingGroup" xmlns:wpi="http://schemas.microsoft.com/office/word/2010/wordprocessingInk" xmlns:wne="http://schemas.microsoft.com/office/word/2006/wordml" xmlns:wps="http://schemas.microsoft.com/office/word/2010/wordprocessingShape" mc:Ignorable="w14 w15 w16se wp14">
+<w:document xmlns:wpc="http://schemas.microsoft.com/office/word/2010/wordprocessingCanvas" xmlns:cx="http://schemas.microsoft.com/office/drawing/2014/chartex" xmlns:cx1="http://schemas.microsoft.com/office/drawing/2015/9/8/chartex" xmlns:cx2="http://schemas.microsoft.com/office/drawing/2015/10/21/chartex" xmlns:cx3="http://schemas.microsoft.com/office/drawing/2016/5/9/chartex" xmlns:cx4="http://schemas.microsoft.com/office/drawing/2016/5/10/chartex" xmlns:cx5="http://schemas.microsoft.com/office/drawing/2016/5/11/chartex" xmlns:cx6="http://schemas.microsoft.com/office/drawing/2016/5/12/chartex" xmlns:cx7="http://schemas.microsoft.com/office/drawing/2016/5/13/chartex" xmlns:cx8="http://schemas.microsoft.com/office/drawing/2016/5/14/chartex" xmlns:mc="http://schemas.openxmlformats.org/markup-compatibility/2006" xmlns:aink="http://schemas.microsoft.com/office/drawing/2016/ink" xmlns:am3d="http://schemas.microsoft.com/office/drawing/2017/model3d" xmlns:o="urn:schemas-microsoft-com:office:office" xmlns:r="http://schemas.openxmlformats.org/officeDocument/2006/relationships" xmlns:m="http://schemas.openxmlformats.org/officeDocument/2006/math" xmlns:v="urn:schemas-microsoft-com:vml" xmlns:wp14="http://schemas.microsoft.com/office/word/2010/wordprocessingDrawing" xmlns:wp="http://schemas.openxmlformats.org/drawingml/2006/wordprocessingDrawing" xmlns:w10="urn:schemas-microsoft-com:office:word" xmlns:w="http://schemas.openxmlformats.org/wordprocessingml/2006/main" xmlns:w14="http://schemas.microsoft.com/office/word/2010/wordml" xmlns:w15="http://schemas.microsoft.com/office/word/2012/wordml" xmlns:w16cid="http://schemas.microsoft.com/office/word/2016/wordml/cid" xmlns:w16se="http://schemas.microsoft.com/office/word/2015/wordml/symex" xmlns:wpg="http://schemas.microsoft.com/office/word/2010/wordprocessingGroup" xmlns:wpi="http://schemas.microsoft.com/office/word/2010/wordprocessingInk" xmlns:wne="http://schemas.microsoft.com/office/word/2006/wordml" xmlns:wps="http://schemas.microsoft.com/office/word/2010/wordprocessingShape" mc:Ignorable="w14 w15 w16se w16cid wp14">
   <w:body>
     <w:p>
       <w:r>
@@ -75,6 +75,24 @@
       <w:r>
         <w:t>”, and Dec 1 for all other regions</w:t>
       </w:r>
+      <w:ins w:id="0" w:author="Jameal Samhouri" w:date="2020-04-20T07:28:00Z">
+        <w:r>
+          <w:t xml:space="preserve">. </w:t>
+        </w:r>
+        <w:proofErr w:type="gramStart"/>
+        <w:r>
+          <w:t>So</w:t>
+        </w:r>
+        <w:proofErr w:type="gramEnd"/>
+        <w:r>
+          <w:t xml:space="preserve"> this function is appli</w:t>
+        </w:r>
+      </w:ins>
+      <w:ins w:id="1" w:author="Jameal Samhouri" w:date="2020-04-20T07:29:00Z">
+        <w:r>
+          <w:t>cable to California only.</w:t>
+        </w:r>
+      </w:ins>
     </w:p>
     <w:p>
       <w:pPr>
@@ -87,13 +105,8 @@
       <w:r>
         <w:t xml:space="preserve">NOTE: </w:t>
       </w:r>
-      <w:proofErr w:type="gramStart"/>
-      <w:r>
-        <w:t>There are 1797 total records (of 129282) that</w:t>
-      </w:r>
-      <w:proofErr w:type="gramEnd"/>
-      <w:r>
-        <w:t xml:space="preserve"> have dates before their region’s minimum season start date. The dates for these records are changed to the minimum season start date</w:t>
+      <w:r>
+        <w:t>There are 1797 total records (of 129282) that have dates before their region’s minimum season start date. The dates for these records are changed to the minimum season start date</w:t>
       </w:r>
     </w:p>
     <w:p>
@@ -184,7 +197,15 @@
         <w:t>Original opening: t</w:t>
       </w:r>
       <w:r>
-        <w:t>he date that of the season opening (the first day with data using original data)</w:t>
+        <w:t xml:space="preserve">he date </w:t>
+      </w:r>
+      <w:del w:id="2" w:author="Jameal Samhouri" w:date="2020-04-20T07:29:00Z">
+        <w:r>
+          <w:delText xml:space="preserve">that </w:delText>
+        </w:r>
+      </w:del>
+      <w:r>
+        <w:t>of the season opening (the first day with data using original data)</w:t>
       </w:r>
     </w:p>
     <w:p>
@@ -202,7 +223,15 @@
         <w:t>Original closing: t</w:t>
       </w:r>
       <w:r>
-        <w:t xml:space="preserve">he date that of the season </w:t>
+        <w:t xml:space="preserve">he date </w:t>
+      </w:r>
+      <w:del w:id="3" w:author="Jameal Samhouri" w:date="2020-04-20T07:29:00Z">
+        <w:r>
+          <w:delText xml:space="preserve">that </w:delText>
+        </w:r>
+      </w:del>
+      <w:r>
+        <w:t xml:space="preserve">of the season </w:t>
       </w:r>
       <w:r>
         <w:t>closing</w:t>
@@ -468,13 +497,38 @@
         <w:t>Get our</w:t>
       </w:r>
       <w:r>
-        <w:t xml:space="preserve"> 3 ‘types’</w:t>
+        <w:t xml:space="preserve"> </w:t>
+      </w:r>
+      <w:commentRangeStart w:id="4"/>
+      <w:r>
+        <w:t>3 ‘types’</w:t>
       </w:r>
       <w:r>
         <w:t xml:space="preserve"> of effort</w:t>
       </w:r>
-      <w:r>
-        <w:t>: effort to redistribute with ‘base values’ (see below), 2) effort to redistribute without ‘base values’, and 3) effort that does not need to be redistributed (e.g. effort that occurred after the management start date when using the “pile” method)</w:t>
+      <w:commentRangeEnd w:id="4"/>
+      <w:r>
+        <w:rPr>
+          <w:rStyle w:val="CommentReference"/>
+        </w:rPr>
+        <w:commentReference w:id="4"/>
+      </w:r>
+      <w:r>
+        <w:t xml:space="preserve">: effort to redistribute with ‘base values’ (see below), 2) </w:t>
+      </w:r>
+      <w:commentRangeStart w:id="5"/>
+      <w:r>
+        <w:t>effort to redistribute without ‘base values’</w:t>
+      </w:r>
+      <w:commentRangeEnd w:id="5"/>
+      <w:r>
+        <w:rPr>
+          <w:rStyle w:val="CommentReference"/>
+        </w:rPr>
+        <w:commentReference w:id="5"/>
+      </w:r>
+      <w:r>
+        <w:t>, and 3) effort that does not need to be redistributed (e.g. effort that occurred after the management start date when using the “pile” method)</w:t>
       </w:r>
     </w:p>
     <w:p>
@@ -486,29 +540,14 @@
         </w:numPr>
       </w:pPr>
       <w:r>
-        <w:t xml:space="preserve">Base values are the </w:t>
-      </w:r>
-      <w:r>
-        <w:t xml:space="preserve">data </w:t>
-      </w:r>
-      <w:r>
-        <w:t xml:space="preserve">needed </w:t>
-      </w:r>
-      <w:r>
-        <w:t xml:space="preserve">to inform the redistribution </w:t>
-      </w:r>
-      <w:r>
-        <w:t xml:space="preserve">of effort. For instance, if there is effort </w:t>
+        <w:t xml:space="preserve">Base values are the data needed to inform the redistribution of effort. For instance, if there is effort being moved from November to December, the data in December that will inform the redistribution of the shifted November values are the ‘base </w:t>
       </w:r>
       <w:proofErr w:type="gramStart"/>
       <w:r>
-        <w:t>being moved</w:t>
+        <w:t>values’</w:t>
       </w:r>
       <w:proofErr w:type="gramEnd"/>
       <w:r>
-        <w:t xml:space="preserve"> from November to December, the data in December that will inform the redistribution of the shifted November values are the ‘base values’</w:t>
-      </w:r>
-      <w:r>
         <w:t>.</w:t>
       </w:r>
       <w:r>
@@ -560,15 +599,7 @@
         <w:t xml:space="preserve">values </w:t>
       </w:r>
       <w:r>
-        <w:t xml:space="preserve">of the variable </w:t>
-      </w:r>
-      <w:proofErr w:type="gramStart"/>
-      <w:r>
-        <w:t>we’re</w:t>
-      </w:r>
-      <w:proofErr w:type="gramEnd"/>
-      <w:r>
-        <w:t xml:space="preserve"> using to calculate the redistribution percentages (</w:t>
+        <w:t>of the variable we’re using to calculate the redistribution percentages (</w:t>
       </w:r>
       <w:r>
         <w:t xml:space="preserve">i.e. </w:t>
@@ -632,15 +663,7 @@
       </w:pPr>
       <w:r>
         <w:lastRenderedPageBreak/>
-        <w:t xml:space="preserve">Base values </w:t>
-      </w:r>
-      <w:proofErr w:type="gramStart"/>
-      <w:r>
-        <w:t>are identified</w:t>
-      </w:r>
-      <w:proofErr w:type="gramEnd"/>
-      <w:r>
-        <w:t xml:space="preserve"> by filtering for records that came after the provided start date.</w:t>
+        <w:t>Base values are identified by filtering for records that came after the provided start date.</w:t>
       </w:r>
     </w:p>
     <w:p>
@@ -651,6 +674,7 @@
           <w:numId w:val="2"/>
         </w:numPr>
       </w:pPr>
+      <w:commentRangeStart w:id="6"/>
       <w:r>
         <w:t xml:space="preserve">For year-month-regions that data has been shifted into but that do not </w:t>
       </w:r>
@@ -660,6 +684,13 @@
       <w:r>
         <w:t>, the data is not redistributed spatially</w:t>
       </w:r>
+      <w:commentRangeEnd w:id="6"/>
+      <w:r>
+        <w:rPr>
+          <w:rStyle w:val="CommentReference"/>
+        </w:rPr>
+        <w:commentReference w:id="6"/>
+      </w:r>
     </w:p>
     <w:p>
       <w:pPr>
@@ -718,43 +749,40 @@
         <w:t xml:space="preserve">effort </w:t>
       </w:r>
       <w:r>
-        <w:t xml:space="preserve">that </w:t>
-      </w:r>
-      <w:proofErr w:type="gramStart"/>
-      <w:r>
-        <w:t xml:space="preserve">is </w:t>
-      </w:r>
-      <w:r>
-        <w:t>redistributed</w:t>
-      </w:r>
-      <w:proofErr w:type="gramEnd"/>
-      <w:r>
-        <w:t xml:space="preserve"> </w:t>
-      </w:r>
-      <w:r>
-        <w:t xml:space="preserve">is </w:t>
+        <w:t xml:space="preserve">that is </w:t>
       </w:r>
       <w:r>
         <w:t xml:space="preserve">redistributed </w:t>
       </w:r>
-      <w:r>
-        <w:t xml:space="preserve">according to both the spatial and temporal patterns of the base values, within each year-month. This </w:t>
-      </w:r>
-      <w:proofErr w:type="gramStart"/>
-      <w:r>
-        <w:t>could be avoided</w:t>
-      </w:r>
-      <w:proofErr w:type="gramEnd"/>
-      <w:r>
-        <w:t xml:space="preserve"> by determining base values/redistributing by day, but this seems it could raise more problems. </w:t>
-      </w:r>
-      <w:proofErr w:type="gramStart"/>
-      <w:r>
-        <w:t>Also</w:t>
-      </w:r>
-      <w:proofErr w:type="gramEnd"/>
-      <w:r>
-        <w:t>, this method and the current one will yield equivalent results once the effort are aggregated to a monthly level.</w:t>
+      <w:del w:id="7" w:author="Jameal Samhouri" w:date="2020-04-20T07:33:00Z">
+        <w:r>
+          <w:delText xml:space="preserve">is redistributed </w:delText>
+        </w:r>
+      </w:del>
+      <w:r>
+        <w:t xml:space="preserve">according to both the spatial and temporal patterns of the base values, within each year-month. This could be avoided by determining base values/redistributing by day, but this seems </w:t>
+      </w:r>
+      <w:ins w:id="8" w:author="Jameal Samhouri" w:date="2020-04-20T07:33:00Z">
+        <w:r>
+          <w:t xml:space="preserve">like </w:t>
+        </w:r>
+      </w:ins>
+      <w:r>
+        <w:t xml:space="preserve">it could </w:t>
+      </w:r>
+      <w:commentRangeStart w:id="9"/>
+      <w:r>
+        <w:t>raise more problems</w:t>
+      </w:r>
+      <w:commentRangeEnd w:id="9"/>
+      <w:r>
+        <w:rPr>
+          <w:rStyle w:val="CommentReference"/>
+        </w:rPr>
+        <w:commentReference w:id="9"/>
+      </w:r>
+      <w:r>
+        <w:t>. Also, this method and the current one will yield equivalent results once the effort are aggregated to a monthly level.</w:t>
       </w:r>
     </w:p>
     <w:p>
@@ -778,15 +806,15 @@
         </w:numPr>
       </w:pPr>
       <w:r>
-        <w:t xml:space="preserve">The records that </w:t>
-      </w:r>
-      <w:proofErr w:type="gramStart"/>
-      <w:r>
-        <w:t>are shifted</w:t>
-      </w:r>
-      <w:proofErr w:type="gramEnd"/>
-      <w:r>
-        <w:t xml:space="preserve"> forward maintain stay in their grid cells, i.e. maintain spatial fidelity</w:t>
+        <w:t xml:space="preserve">The records that are shifted forward </w:t>
+      </w:r>
+      <w:del w:id="10" w:author="Jameal Samhouri" w:date="2020-04-20T07:37:00Z">
+        <w:r>
+          <w:delText xml:space="preserve">maintain </w:delText>
+        </w:r>
+      </w:del>
+      <w:r>
+        <w:t>stay in their grid cells, i.e. maintain spatial fidelity</w:t>
       </w:r>
       <w:r>
         <w:t xml:space="preserve">. No additional work is </w:t>
@@ -873,23 +901,7 @@
         </w:numPr>
       </w:pPr>
       <w:r>
-        <w:t xml:space="preserve">For early closures, we assume that if all Regions are closed, the effort </w:t>
-      </w:r>
-      <w:proofErr w:type="gramStart"/>
-      <w:r>
-        <w:t>is simply removed and not redistributed backwards in time</w:t>
-      </w:r>
-      <w:proofErr w:type="gramEnd"/>
-      <w:r>
-        <w:t xml:space="preserve">. If only certain regions are closed, e.g. BIAs or Central CA, then the effort from those areas </w:t>
-      </w:r>
-      <w:proofErr w:type="gramStart"/>
-      <w:r>
-        <w:t>may be either removed or redistributed to regions that remained open</w:t>
-      </w:r>
-      <w:proofErr w:type="gramEnd"/>
-      <w:r>
-        <w:t>.</w:t>
+        <w:t>For early closures, we assume that if all Regions are closed, the effort is simply removed and not redistributed backwards in time. If only certain regions are closed, e.g. BIAs or Central CA, then the effort from those areas may be either removed or redistributed to regions that remained open.</w:t>
       </w:r>
     </w:p>
     <w:p>
@@ -1031,7 +1043,18 @@
         </w:numPr>
       </w:pPr>
       <w:r>
-        <w:t>All: NA - the remove method is required</w:t>
+        <w:t xml:space="preserve">All: </w:t>
+      </w:r>
+      <w:commentRangeStart w:id="11"/>
+      <w:r>
+        <w:t>NA - the remove method is required</w:t>
+      </w:r>
+      <w:commentRangeEnd w:id="11"/>
+      <w:r>
+        <w:rPr>
+          <w:rStyle w:val="CommentReference"/>
+        </w:rPr>
+        <w:commentReference w:id="11"/>
       </w:r>
     </w:p>
     <w:p>
@@ -1043,13 +1066,21 @@
         </w:numPr>
       </w:pPr>
       <w:r>
-        <w:t xml:space="preserve">BIA: </w:t>
-      </w:r>
-      <w:r>
-        <w:t>Redistribute closed effort to its respective region (i.e. northern/central CA, whichever that record is in) using the pile up + temporal fidelity redistribution method</w:t>
-      </w:r>
-      <w:r>
-        <w:t xml:space="preserve"> (described above)</w:t>
+        <w:t xml:space="preserve">BIA: Redistribute closed effort to its respective region (i.e. northern/central CA, whichever that record is in) using </w:t>
+      </w:r>
+      <w:commentRangeStart w:id="12"/>
+      <w:r>
+        <w:t xml:space="preserve">the pile up </w:t>
+      </w:r>
+      <w:commentRangeEnd w:id="12"/>
+      <w:r>
+        <w:rPr>
+          <w:rStyle w:val="CommentReference"/>
+        </w:rPr>
+        <w:commentReference w:id="12"/>
+      </w:r>
+      <w:r>
+        <w:t>+ temporal fidelity redistribution method (described above)</w:t>
       </w:r>
     </w:p>
     <w:p>
@@ -1074,19 +1105,7 @@
       </w:r>
       <w:proofErr w:type="spellEnd"/>
       <w:r>
-        <w:t xml:space="preserve">: </w:t>
-      </w:r>
-      <w:r>
-        <w:t xml:space="preserve">Redistribute effort to the other (i.e., </w:t>
-      </w:r>
-      <w:r>
-        <w:t xml:space="preserve">to the </w:t>
-      </w:r>
-      <w:r>
-        <w:t>open) CA region using the pile up + temporal fidelity redistribution method</w:t>
-      </w:r>
-      <w:r>
-        <w:t xml:space="preserve"> (described above)</w:t>
+        <w:t>: Redistribute effort to the other (i.e., to the open) CA region using the pile up + temporal fidelity redistribution method (described above)</w:t>
       </w:r>
     </w:p>
     <w:p/>
@@ -1119,7 +1138,11 @@
         <w:t xml:space="preserve">delayed opening with a </w:t>
       </w:r>
       <w:r>
-        <w:t>lag shift, records may be shifted outside 1) the window of the observed fishing season and 2) the legal window of the fishing season. Thus, we add 1) column “</w:t>
+        <w:t xml:space="preserve">lag shift, records may be shifted outside 1) the window of the observed fishing season and 2) the legal window of the fishing season. </w:t>
+      </w:r>
+      <w:commentRangeStart w:id="13"/>
+      <w:r>
+        <w:t>Thus, we add 1) column “</w:t>
       </w:r>
       <w:proofErr w:type="spellStart"/>
       <w:r>
@@ -1151,6 +1174,13 @@
       <w:r>
         <w:t xml:space="preserve"> and July 31 otherwise)</w:t>
       </w:r>
+      <w:commentRangeEnd w:id="13"/>
+      <w:r>
+        <w:rPr>
+          <w:rStyle w:val="CommentReference"/>
+        </w:rPr>
+        <w:commentReference w:id="13"/>
+      </w:r>
     </w:p>
     <w:p>
       <w:pPr>
@@ -1175,16 +1205,21 @@
       <w:r>
         <w:t>Outstanding question/issue</w:t>
       </w:r>
-      <w:bookmarkStart w:id="0" w:name="_GoBack"/>
-      <w:bookmarkEnd w:id="0"/>
-      <w:r>
-        <w:t xml:space="preserve">: the shifted fishing data may (is likely to?) have new dates that were not in the original input data, and these records will have NA identifying variables and whale prediction information in the final output. Thus, should users have to join the identifying info and whale predictions themselves after the fact? Or should we make another function for </w:t>
-      </w:r>
-      <w:proofErr w:type="gramStart"/>
-      <w:r>
-        <w:t>this.?</w:t>
-      </w:r>
-      <w:proofErr w:type="gramEnd"/>
+      <w:r>
+        <w:t>: the shifted fishing data may (is likely to?) have new dates that were not in the original input data, and these records will have NA identifying variables and whale prediction information in the final output. Thus, should users have to join the identifying info and whale predictions themselves after the fact? Or should we make another function for this.?</w:t>
+      </w:r>
+      <w:ins w:id="14" w:author="Jameal Samhouri" w:date="2020-04-20T07:44:00Z">
+        <w:r>
+          <w:t xml:space="preserve"> But if the final output from this function is aggregated by year-month, we should have comparable information in the historical record and the sim</w:t>
+        </w:r>
+      </w:ins>
+      <w:ins w:id="15" w:author="Jameal Samhouri" w:date="2020-04-20T07:45:00Z">
+        <w:r>
+          <w:t>ulated scenarios.</w:t>
+        </w:r>
+      </w:ins>
+      <w:bookmarkStart w:id="16" w:name="_GoBack"/>
+      <w:bookmarkEnd w:id="16"/>
     </w:p>
     <w:p/>
     <w:sectPr>
@@ -1197,8 +1232,152 @@
 </w:document>
 </file>
 
+<file path=word/comments.xml><?xml version="1.0" encoding="utf-8"?>
+<w:comments xmlns:wpc="http://schemas.microsoft.com/office/word/2010/wordprocessingCanvas" xmlns:cx="http://schemas.microsoft.com/office/drawing/2014/chartex" xmlns:cx1="http://schemas.microsoft.com/office/drawing/2015/9/8/chartex" xmlns:cx2="http://schemas.microsoft.com/office/drawing/2015/10/21/chartex" xmlns:cx3="http://schemas.microsoft.com/office/drawing/2016/5/9/chartex" xmlns:cx4="http://schemas.microsoft.com/office/drawing/2016/5/10/chartex" xmlns:cx5="http://schemas.microsoft.com/office/drawing/2016/5/11/chartex" xmlns:cx6="http://schemas.microsoft.com/office/drawing/2016/5/12/chartex" xmlns:cx7="http://schemas.microsoft.com/office/drawing/2016/5/13/chartex" xmlns:cx8="http://schemas.microsoft.com/office/drawing/2016/5/14/chartex" xmlns:mc="http://schemas.openxmlformats.org/markup-compatibility/2006" xmlns:aink="http://schemas.microsoft.com/office/drawing/2016/ink" xmlns:am3d="http://schemas.microsoft.com/office/drawing/2017/model3d" xmlns:o="urn:schemas-microsoft-com:office:office" xmlns:r="http://schemas.openxmlformats.org/officeDocument/2006/relationships" xmlns:m="http://schemas.openxmlformats.org/officeDocument/2006/math" xmlns:v="urn:schemas-microsoft-com:vml" xmlns:wp14="http://schemas.microsoft.com/office/word/2010/wordprocessingDrawing" xmlns:wp="http://schemas.openxmlformats.org/drawingml/2006/wordprocessingDrawing" xmlns:w10="urn:schemas-microsoft-com:office:word" xmlns:w="http://schemas.openxmlformats.org/wordprocessingml/2006/main" xmlns:w14="http://schemas.microsoft.com/office/word/2010/wordml" xmlns:w15="http://schemas.microsoft.com/office/word/2012/wordml" xmlns:w16cid="http://schemas.microsoft.com/office/word/2016/wordml/cid" xmlns:w16se="http://schemas.microsoft.com/office/word/2015/wordml/symex" xmlns:wpg="http://schemas.microsoft.com/office/word/2010/wordprocessingGroup" xmlns:wpi="http://schemas.microsoft.com/office/word/2010/wordprocessingInk" xmlns:wne="http://schemas.microsoft.com/office/word/2006/wordml" xmlns:wps="http://schemas.microsoft.com/office/word/2010/wordprocessingShape" mc:Ignorable="w14 w15 w16se w16cid wp14">
+  <w:comment w:id="4" w:author="Jameal Samhouri" w:date="2020-04-20T07:40:00Z" w:initials="JS">
+    <w:p>
+      <w:pPr>
+        <w:pStyle w:val="CommentText"/>
+      </w:pPr>
+      <w:r>
+        <w:rPr>
+          <w:rStyle w:val="CommentReference"/>
+        </w:rPr>
+        <w:annotationRef/>
+      </w:r>
+      <w:r>
+        <w:t>I understood we would consider #1 and #3 but not #2</w:t>
+      </w:r>
+    </w:p>
+  </w:comment>
+  <w:comment w:id="5" w:author="Jameal Samhouri" w:date="2020-04-20T07:37:00Z" w:initials="JS">
+    <w:p>
+      <w:pPr>
+        <w:pStyle w:val="CommentText"/>
+      </w:pPr>
+      <w:r>
+        <w:rPr>
+          <w:rStyle w:val="CommentReference"/>
+        </w:rPr>
+        <w:annotationRef/>
+      </w:r>
+      <w:r>
+        <w:t xml:space="preserve">If effort is not redistributed with base values, is it just distributed based on its spatial </w:t>
+      </w:r>
+      <w:r>
+        <w:t>distribution in the historical record? And does that then make this one equivalent to spatial fidelity?</w:t>
+      </w:r>
+    </w:p>
+  </w:comment>
+  <w:comment w:id="6" w:author="Jameal Samhouri" w:date="2020-04-20T07:32:00Z" w:initials="JS">
+    <w:p>
+      <w:pPr>
+        <w:pStyle w:val="CommentText"/>
+      </w:pPr>
+      <w:r>
+        <w:rPr>
+          <w:rStyle w:val="CommentReference"/>
+        </w:rPr>
+        <w:annotationRef/>
+      </w:r>
+      <w:r>
+        <w:t>Meaning it is just allocated to the grid cell in came from in historical record, right?</w:t>
+      </w:r>
+    </w:p>
+  </w:comment>
+  <w:comment w:id="9" w:author="Jameal Samhouri" w:date="2020-04-20T07:33:00Z" w:initials="JS">
+    <w:p>
+      <w:pPr>
+        <w:pStyle w:val="CommentText"/>
+      </w:pPr>
+      <w:r>
+        <w:rPr>
+          <w:rStyle w:val="CommentReference"/>
+        </w:rPr>
+        <w:annotationRef/>
+      </w:r>
+      <w:r>
+        <w:t>Such as?</w:t>
+      </w:r>
+    </w:p>
+  </w:comment>
+  <w:comment w:id="11" w:author="Jameal Samhouri" w:date="2020-04-20T07:41:00Z" w:initials="JS">
+    <w:p>
+      <w:pPr>
+        <w:pStyle w:val="CommentText"/>
+      </w:pPr>
+      <w:r>
+        <w:rPr>
+          <w:rStyle w:val="CommentReference"/>
+        </w:rPr>
+        <w:annotationRef/>
+      </w:r>
+      <w:r>
+        <w:t>What does this mean?</w:t>
+      </w:r>
+    </w:p>
+  </w:comment>
+  <w:comment w:id="12" w:author="Jameal Samhouri" w:date="2020-04-20T07:42:00Z" w:initials="JS">
+    <w:p>
+      <w:pPr>
+        <w:pStyle w:val="CommentText"/>
+      </w:pPr>
+      <w:r>
+        <w:rPr>
+          <w:rStyle w:val="CommentReference"/>
+        </w:rPr>
+        <w:annotationRef/>
+      </w:r>
+      <w:r>
+        <w:t>Reduced by a scalar (in case we only want to redistribute a % of historical effort)?</w:t>
+      </w:r>
+    </w:p>
+  </w:comment>
+  <w:comment w:id="13" w:author="Jameal Samhouri" w:date="2020-04-20T07:43:00Z" w:initials="JS">
+    <w:p>
+      <w:pPr>
+        <w:pStyle w:val="CommentText"/>
+      </w:pPr>
+      <w:r>
+        <w:rPr>
+          <w:rStyle w:val="CommentReference"/>
+        </w:rPr>
+        <w:annotationRef/>
+      </w:r>
+      <w:r>
+        <w:t>brilliant</w:t>
+      </w:r>
+    </w:p>
+  </w:comment>
+</w:comments>
+</file>
+
+<file path=word/commentsExtended.xml><?xml version="1.0" encoding="utf-8"?>
+<w15:commentsEx xmlns:wpc="http://schemas.microsoft.com/office/word/2010/wordprocessingCanvas" xmlns:cx="http://schemas.microsoft.com/office/drawing/2014/chartex" xmlns:cx1="http://schemas.microsoft.com/office/drawing/2015/9/8/chartex" xmlns:cx2="http://schemas.microsoft.com/office/drawing/2015/10/21/chartex" xmlns:cx3="http://schemas.microsoft.com/office/drawing/2016/5/9/chartex" xmlns:cx4="http://schemas.microsoft.com/office/drawing/2016/5/10/chartex" xmlns:cx5="http://schemas.microsoft.com/office/drawing/2016/5/11/chartex" xmlns:cx6="http://schemas.microsoft.com/office/drawing/2016/5/12/chartex" xmlns:cx7="http://schemas.microsoft.com/office/drawing/2016/5/13/chartex" xmlns:cx8="http://schemas.microsoft.com/office/drawing/2016/5/14/chartex" xmlns:mc="http://schemas.openxmlformats.org/markup-compatibility/2006" xmlns:aink="http://schemas.microsoft.com/office/drawing/2016/ink" xmlns:am3d="http://schemas.microsoft.com/office/drawing/2017/model3d" xmlns:o="urn:schemas-microsoft-com:office:office" xmlns:r="http://schemas.openxmlformats.org/officeDocument/2006/relationships" xmlns:m="http://schemas.openxmlformats.org/officeDocument/2006/math" xmlns:v="urn:schemas-microsoft-com:vml" xmlns:wp14="http://schemas.microsoft.com/office/word/2010/wordprocessingDrawing" xmlns:wp="http://schemas.openxmlformats.org/drawingml/2006/wordprocessingDrawing" xmlns:w10="urn:schemas-microsoft-com:office:word" xmlns:w="http://schemas.openxmlformats.org/wordprocessingml/2006/main" xmlns:w14="http://schemas.microsoft.com/office/word/2010/wordml" xmlns:w15="http://schemas.microsoft.com/office/word/2012/wordml" xmlns:w16cid="http://schemas.microsoft.com/office/word/2016/wordml/cid" xmlns:w16se="http://schemas.microsoft.com/office/word/2015/wordml/symex" xmlns:wpg="http://schemas.microsoft.com/office/word/2010/wordprocessingGroup" xmlns:wpi="http://schemas.microsoft.com/office/word/2010/wordprocessingInk" xmlns:wne="http://schemas.microsoft.com/office/word/2006/wordml" xmlns:wps="http://schemas.microsoft.com/office/word/2010/wordprocessingShape" mc:Ignorable="w14 w15 w16se w16cid wp14">
+  <w15:commentEx w15:paraId="304FECD0" w15:done="0"/>
+  <w15:commentEx w15:paraId="28A31BDE" w15:done="0"/>
+  <w15:commentEx w15:paraId="78A55E9E" w15:done="0"/>
+  <w15:commentEx w15:paraId="4C4EE33B" w15:done="0"/>
+  <w15:commentEx w15:paraId="06718174" w15:done="0"/>
+  <w15:commentEx w15:paraId="145A95C4" w15:done="0"/>
+  <w15:commentEx w15:paraId="1A13A694" w15:done="0"/>
+</w15:commentsEx>
+</file>
+
+<file path=word/commentsIds.xml><?xml version="1.0" encoding="utf-8"?>
+<w16cid:commentsIds xmlns:wpc="http://schemas.microsoft.com/office/word/2010/wordprocessingCanvas" xmlns:cx="http://schemas.microsoft.com/office/drawing/2014/chartex" xmlns:cx1="http://schemas.microsoft.com/office/drawing/2015/9/8/chartex" xmlns:cx2="http://schemas.microsoft.com/office/drawing/2015/10/21/chartex" xmlns:cx3="http://schemas.microsoft.com/office/drawing/2016/5/9/chartex" xmlns:cx4="http://schemas.microsoft.com/office/drawing/2016/5/10/chartex" xmlns:cx5="http://schemas.microsoft.com/office/drawing/2016/5/11/chartex" xmlns:cx6="http://schemas.microsoft.com/office/drawing/2016/5/12/chartex" xmlns:cx7="http://schemas.microsoft.com/office/drawing/2016/5/13/chartex" xmlns:cx8="http://schemas.microsoft.com/office/drawing/2016/5/14/chartex" xmlns:mc="http://schemas.openxmlformats.org/markup-compatibility/2006" xmlns:aink="http://schemas.microsoft.com/office/drawing/2016/ink" xmlns:am3d="http://schemas.microsoft.com/office/drawing/2017/model3d" xmlns:o="urn:schemas-microsoft-com:office:office" xmlns:r="http://schemas.openxmlformats.org/officeDocument/2006/relationships" xmlns:m="http://schemas.openxmlformats.org/officeDocument/2006/math" xmlns:v="urn:schemas-microsoft-com:vml" xmlns:wp14="http://schemas.microsoft.com/office/word/2010/wordprocessingDrawing" xmlns:wp="http://schemas.openxmlformats.org/drawingml/2006/wordprocessingDrawing" xmlns:w10="urn:schemas-microsoft-com:office:word" xmlns:w="http://schemas.openxmlformats.org/wordprocessingml/2006/main" xmlns:w14="http://schemas.microsoft.com/office/word/2010/wordml" xmlns:w15="http://schemas.microsoft.com/office/word/2012/wordml" xmlns:w16cid="http://schemas.microsoft.com/office/word/2016/wordml/cid" xmlns:w16se="http://schemas.microsoft.com/office/word/2015/wordml/symex" xmlns:wpg="http://schemas.microsoft.com/office/word/2010/wordprocessingGroup" xmlns:wpi="http://schemas.microsoft.com/office/word/2010/wordprocessingInk" xmlns:wne="http://schemas.microsoft.com/office/word/2006/wordml" xmlns:wps="http://schemas.microsoft.com/office/word/2010/wordprocessingShape" mc:Ignorable="w14 w15 w16se w16cid wp14">
+  <w16cid:commentId w16cid:paraId="304FECD0" w16cid:durableId="2247D072"/>
+  <w16cid:commentId w16cid:paraId="28A31BDE" w16cid:durableId="2247CF9E"/>
+  <w16cid:commentId w16cid:paraId="78A55E9E" w16cid:durableId="2247CE72"/>
+  <w16cid:commentId w16cid:paraId="4C4EE33B" w16cid:durableId="2247CEC9"/>
+  <w16cid:commentId w16cid:paraId="06718174" w16cid:durableId="2247D0C1"/>
+  <w16cid:commentId w16cid:paraId="145A95C4" w16cid:durableId="2247D0E8"/>
+  <w16cid:commentId w16cid:paraId="1A13A694" w16cid:durableId="2247D12E"/>
+</w16cid:commentsIds>
+</file>
+
 <file path=word/numbering.xml><?xml version="1.0" encoding="utf-8"?>
-<w:numbering xmlns:wpc="http://schemas.microsoft.com/office/word/2010/wordprocessingCanvas" xmlns:cx="http://schemas.microsoft.com/office/drawing/2014/chartex" xmlns:cx1="http://schemas.microsoft.com/office/drawing/2015/9/8/chartex" xmlns:mc="http://schemas.openxmlformats.org/markup-compatibility/2006" xmlns:o="urn:schemas-microsoft-com:office:office" xmlns:r="http://schemas.openxmlformats.org/officeDocument/2006/relationships" xmlns:m="http://schemas.openxmlformats.org/officeDocument/2006/math" xmlns:v="urn:schemas-microsoft-com:vml" xmlns:wp14="http://schemas.microsoft.com/office/word/2010/wordprocessingDrawing" xmlns:wp="http://schemas.openxmlformats.org/drawingml/2006/wordprocessingDrawing" xmlns:w10="urn:schemas-microsoft-com:office:word" xmlns:w="http://schemas.openxmlformats.org/wordprocessingml/2006/main" xmlns:w14="http://schemas.microsoft.com/office/word/2010/wordml" xmlns:w15="http://schemas.microsoft.com/office/word/2012/wordml" xmlns:w16se="http://schemas.microsoft.com/office/word/2015/wordml/symex" xmlns:wpg="http://schemas.microsoft.com/office/word/2010/wordprocessingGroup" xmlns:wpi="http://schemas.microsoft.com/office/word/2010/wordprocessingInk" xmlns:wne="http://schemas.microsoft.com/office/word/2006/wordml" xmlns:wps="http://schemas.microsoft.com/office/word/2010/wordprocessingShape" mc:Ignorable="w14 w15 w16se wp14">
+<w:numbering xmlns:wpc="http://schemas.microsoft.com/office/word/2010/wordprocessingCanvas" xmlns:cx="http://schemas.microsoft.com/office/drawing/2014/chartex" xmlns:cx1="http://schemas.microsoft.com/office/drawing/2015/9/8/chartex" xmlns:cx2="http://schemas.microsoft.com/office/drawing/2015/10/21/chartex" xmlns:cx3="http://schemas.microsoft.com/office/drawing/2016/5/9/chartex" xmlns:cx4="http://schemas.microsoft.com/office/drawing/2016/5/10/chartex" xmlns:cx5="http://schemas.microsoft.com/office/drawing/2016/5/11/chartex" xmlns:cx6="http://schemas.microsoft.com/office/drawing/2016/5/12/chartex" xmlns:cx7="http://schemas.microsoft.com/office/drawing/2016/5/13/chartex" xmlns:cx8="http://schemas.microsoft.com/office/drawing/2016/5/14/chartex" xmlns:mc="http://schemas.openxmlformats.org/markup-compatibility/2006" xmlns:aink="http://schemas.microsoft.com/office/drawing/2016/ink" xmlns:am3d="http://schemas.microsoft.com/office/drawing/2017/model3d" xmlns:o="urn:schemas-microsoft-com:office:office" xmlns:r="http://schemas.openxmlformats.org/officeDocument/2006/relationships" xmlns:m="http://schemas.openxmlformats.org/officeDocument/2006/math" xmlns:v="urn:schemas-microsoft-com:vml" xmlns:wp14="http://schemas.microsoft.com/office/word/2010/wordprocessingDrawing" xmlns:wp="http://schemas.openxmlformats.org/drawingml/2006/wordprocessingDrawing" xmlns:w10="urn:schemas-microsoft-com:office:word" xmlns:w="http://schemas.openxmlformats.org/wordprocessingml/2006/main" xmlns:w14="http://schemas.microsoft.com/office/word/2010/wordml" xmlns:w15="http://schemas.microsoft.com/office/word/2012/wordml" xmlns:w16cid="http://schemas.microsoft.com/office/word/2016/wordml/cid" xmlns:w16se="http://schemas.microsoft.com/office/word/2015/wordml/symex" xmlns:wpg="http://schemas.microsoft.com/office/word/2010/wordprocessingGroup" xmlns:wpi="http://schemas.microsoft.com/office/word/2010/wordprocessingInk" xmlns:wne="http://schemas.microsoft.com/office/word/2006/wordml" xmlns:wps="http://schemas.microsoft.com/office/word/2010/wordprocessingShape" mc:Ignorable="w14 w15 w16se w16cid wp14">
   <w:abstractNum w:abstractNumId="0" w15:restartNumberingAfterBreak="0">
     <w:nsid w:val="2444792A"/>
     <w:multiLevelType w:val="hybridMultilevel"/>
@@ -1550,8 +1729,16 @@
 </w:numbering>
 </file>
 
+<file path=word/people.xml><?xml version="1.0" encoding="utf-8"?>
+<w15:people xmlns:wpc="http://schemas.microsoft.com/office/word/2010/wordprocessingCanvas" xmlns:cx="http://schemas.microsoft.com/office/drawing/2014/chartex" xmlns:cx1="http://schemas.microsoft.com/office/drawing/2015/9/8/chartex" xmlns:cx2="http://schemas.microsoft.com/office/drawing/2015/10/21/chartex" xmlns:cx3="http://schemas.microsoft.com/office/drawing/2016/5/9/chartex" xmlns:cx4="http://schemas.microsoft.com/office/drawing/2016/5/10/chartex" xmlns:cx5="http://schemas.microsoft.com/office/drawing/2016/5/11/chartex" xmlns:cx6="http://schemas.microsoft.com/office/drawing/2016/5/12/chartex" xmlns:cx7="http://schemas.microsoft.com/office/drawing/2016/5/13/chartex" xmlns:cx8="http://schemas.microsoft.com/office/drawing/2016/5/14/chartex" xmlns:mc="http://schemas.openxmlformats.org/markup-compatibility/2006" xmlns:aink="http://schemas.microsoft.com/office/drawing/2016/ink" xmlns:am3d="http://schemas.microsoft.com/office/drawing/2017/model3d" xmlns:o="urn:schemas-microsoft-com:office:office" xmlns:r="http://schemas.openxmlformats.org/officeDocument/2006/relationships" xmlns:m="http://schemas.openxmlformats.org/officeDocument/2006/math" xmlns:v="urn:schemas-microsoft-com:vml" xmlns:wp14="http://schemas.microsoft.com/office/word/2010/wordprocessingDrawing" xmlns:wp="http://schemas.openxmlformats.org/drawingml/2006/wordprocessingDrawing" xmlns:w10="urn:schemas-microsoft-com:office:word" xmlns:w="http://schemas.openxmlformats.org/wordprocessingml/2006/main" xmlns:w14="http://schemas.microsoft.com/office/word/2010/wordml" xmlns:w15="http://schemas.microsoft.com/office/word/2012/wordml" xmlns:w16cid="http://schemas.microsoft.com/office/word/2016/wordml/cid" xmlns:w16se="http://schemas.microsoft.com/office/word/2015/wordml/symex" xmlns:wpg="http://schemas.microsoft.com/office/word/2010/wordprocessingGroup" xmlns:wpi="http://schemas.microsoft.com/office/word/2010/wordprocessingInk" xmlns:wne="http://schemas.microsoft.com/office/word/2006/wordml" xmlns:wps="http://schemas.microsoft.com/office/word/2010/wordprocessingShape" mc:Ignorable="w14 w15 w16se w16cid wp14">
+  <w15:person w15:author="Jameal Samhouri">
+    <w15:presenceInfo w15:providerId="None" w15:userId="Jameal Samhouri"/>
+  </w15:person>
+</w15:people>
+</file>
+
 <file path=word/styles.xml><?xml version="1.0" encoding="utf-8"?>
-<w:styles xmlns:mc="http://schemas.openxmlformats.org/markup-compatibility/2006" xmlns:r="http://schemas.openxmlformats.org/officeDocument/2006/relationships" xmlns:w="http://schemas.openxmlformats.org/wordprocessingml/2006/main" xmlns:w14="http://schemas.microsoft.com/office/word/2010/wordml" xmlns:w15="http://schemas.microsoft.com/office/word/2012/wordml" xmlns:w16se="http://schemas.microsoft.com/office/word/2015/wordml/symex" mc:Ignorable="w14 w15 w16se">
+<w:styles xmlns:mc="http://schemas.openxmlformats.org/markup-compatibility/2006" xmlns:r="http://schemas.openxmlformats.org/officeDocument/2006/relationships" xmlns:w="http://schemas.openxmlformats.org/wordprocessingml/2006/main" xmlns:w14="http://schemas.microsoft.com/office/word/2010/wordml" xmlns:w15="http://schemas.microsoft.com/office/word/2012/wordml" xmlns:w16cid="http://schemas.microsoft.com/office/word/2016/wordml/cid" xmlns:w16se="http://schemas.microsoft.com/office/word/2015/wordml/symex" mc:Ignorable="w14 w15 w16se w16cid">
   <w:docDefaults>
     <w:rPrDefault>
       <w:rPr>
@@ -1563,7 +1750,7 @@
     </w:rPrDefault>
     <w:pPrDefault/>
   </w:docDefaults>
-  <w:latentStyles w:defLockedState="0" w:defUIPriority="99" w:defSemiHidden="0" w:defUnhideWhenUsed="0" w:defQFormat="0" w:count="371">
+  <w:latentStyles w:defLockedState="0" w:defUIPriority="99" w:defSemiHidden="0" w:defUnhideWhenUsed="0" w:defQFormat="0" w:count="375">
     <w:lsdException w:name="Normal" w:uiPriority="0" w:qFormat="1"/>
     <w:lsdException w:name="heading 1" w:uiPriority="9" w:qFormat="1"/>
     <w:lsdException w:name="heading 2" w:semiHidden="1" w:uiPriority="9" w:unhideWhenUsed="1" w:qFormat="1"/>
@@ -1669,7 +1856,6 @@
     <w:lsdException w:name="HTML Sample" w:semiHidden="1" w:unhideWhenUsed="1"/>
     <w:lsdException w:name="HTML Typewriter" w:semiHidden="1" w:unhideWhenUsed="1"/>
     <w:lsdException w:name="HTML Variable" w:semiHidden="1" w:unhideWhenUsed="1"/>
-    <w:lsdException w:name="Normal Table" w:semiHidden="1" w:unhideWhenUsed="1"/>
     <w:lsdException w:name="annotation subject" w:semiHidden="1" w:unhideWhenUsed="1"/>
     <w:lsdException w:name="No List" w:semiHidden="1" w:unhideWhenUsed="1"/>
     <w:lsdException w:name="Outline List 1" w:semiHidden="1" w:unhideWhenUsed="1"/>
@@ -1713,10 +1899,8 @@
     <w:lsdException w:name="Table Elegant" w:semiHidden="1" w:unhideWhenUsed="1"/>
     <w:lsdException w:name="Table Professional" w:semiHidden="1" w:unhideWhenUsed="1"/>
     <w:lsdException w:name="Table Subtle 1" w:semiHidden="1" w:unhideWhenUsed="1"/>
-    <w:lsdException w:name="Table Subtle 2" w:semiHidden="1" w:unhideWhenUsed="1"/>
     <w:lsdException w:name="Table Web 1" w:semiHidden="1" w:unhideWhenUsed="1"/>
     <w:lsdException w:name="Table Web 2" w:semiHidden="1" w:unhideWhenUsed="1"/>
-    <w:lsdException w:name="Table Web 3" w:semiHidden="1" w:unhideWhenUsed="1"/>
     <w:lsdException w:name="Balloon Text" w:semiHidden="1" w:unhideWhenUsed="1"/>
     <w:lsdException w:name="Table Grid" w:uiPriority="39"/>
     <w:lsdException w:name="Table Theme" w:semiHidden="1" w:unhideWhenUsed="1"/>
@@ -1935,6 +2119,10 @@
     <w:lsdException w:name="List Table 5 Dark Accent 6" w:uiPriority="50"/>
     <w:lsdException w:name="List Table 6 Colorful Accent 6" w:uiPriority="51"/>
     <w:lsdException w:name="List Table 7 Colorful Accent 6" w:uiPriority="52"/>
+    <w:lsdException w:name="Mention" w:semiHidden="1" w:unhideWhenUsed="1"/>
+    <w:lsdException w:name="Smart Hyperlink" w:semiHidden="1" w:unhideWhenUsed="1"/>
+    <w:lsdException w:name="Hashtag" w:semiHidden="1" w:unhideWhenUsed="1"/>
+    <w:lsdException w:name="Unresolved Mention" w:semiHidden="1" w:unhideWhenUsed="1"/>
   </w:latentStyles>
   <w:style w:type="paragraph" w:default="1" w:styleId="Normal">
     <w:name w:val="Normal"/>
@@ -1977,6 +2165,96 @@
       <w:ind w:left="720"/>
       <w:contextualSpacing/>
     </w:pPr>
+  </w:style>
+  <w:style w:type="paragraph" w:styleId="BalloonText">
+    <w:name w:val="Balloon Text"/>
+    <w:basedOn w:val="Normal"/>
+    <w:link w:val="BalloonTextChar"/>
+    <w:uiPriority w:val="99"/>
+    <w:semiHidden/>
+    <w:unhideWhenUsed/>
+    <w:rsid w:val="00A43799"/>
+    <w:rPr>
+      <w:sz w:val="18"/>
+      <w:szCs w:val="18"/>
+    </w:rPr>
+  </w:style>
+  <w:style w:type="character" w:customStyle="1" w:styleId="BalloonTextChar">
+    <w:name w:val="Balloon Text Char"/>
+    <w:basedOn w:val="DefaultParagraphFont"/>
+    <w:link w:val="BalloonText"/>
+    <w:uiPriority w:val="99"/>
+    <w:semiHidden/>
+    <w:rsid w:val="00A43799"/>
+    <w:rPr>
+      <w:sz w:val="18"/>
+      <w:szCs w:val="18"/>
+    </w:rPr>
+  </w:style>
+  <w:style w:type="character" w:styleId="CommentReference">
+    <w:name w:val="annotation reference"/>
+    <w:basedOn w:val="DefaultParagraphFont"/>
+    <w:uiPriority w:val="99"/>
+    <w:semiHidden/>
+    <w:unhideWhenUsed/>
+    <w:rsid w:val="00A43799"/>
+    <w:rPr>
+      <w:sz w:val="16"/>
+      <w:szCs w:val="16"/>
+    </w:rPr>
+  </w:style>
+  <w:style w:type="paragraph" w:styleId="CommentText">
+    <w:name w:val="annotation text"/>
+    <w:basedOn w:val="Normal"/>
+    <w:link w:val="CommentTextChar"/>
+    <w:uiPriority w:val="99"/>
+    <w:semiHidden/>
+    <w:unhideWhenUsed/>
+    <w:rsid w:val="00A43799"/>
+    <w:rPr>
+      <w:sz w:val="20"/>
+      <w:szCs w:val="20"/>
+    </w:rPr>
+  </w:style>
+  <w:style w:type="character" w:customStyle="1" w:styleId="CommentTextChar">
+    <w:name w:val="Comment Text Char"/>
+    <w:basedOn w:val="DefaultParagraphFont"/>
+    <w:link w:val="CommentText"/>
+    <w:uiPriority w:val="99"/>
+    <w:semiHidden/>
+    <w:rsid w:val="00A43799"/>
+    <w:rPr>
+      <w:sz w:val="20"/>
+      <w:szCs w:val="20"/>
+    </w:rPr>
+  </w:style>
+  <w:style w:type="paragraph" w:styleId="CommentSubject">
+    <w:name w:val="annotation subject"/>
+    <w:basedOn w:val="CommentText"/>
+    <w:next w:val="CommentText"/>
+    <w:link w:val="CommentSubjectChar"/>
+    <w:uiPriority w:val="99"/>
+    <w:semiHidden/>
+    <w:unhideWhenUsed/>
+    <w:rsid w:val="00A43799"/>
+    <w:rPr>
+      <w:b/>
+      <w:bCs/>
+    </w:rPr>
+  </w:style>
+  <w:style w:type="character" w:customStyle="1" w:styleId="CommentSubjectChar">
+    <w:name w:val="Comment Subject Char"/>
+    <w:basedOn w:val="CommentTextChar"/>
+    <w:link w:val="CommentSubject"/>
+    <w:uiPriority w:val="99"/>
+    <w:semiHidden/>
+    <w:rsid w:val="00A43799"/>
+    <w:rPr>
+      <w:b/>
+      <w:bCs/>
+      <w:sz w:val="20"/>
+      <w:szCs w:val="20"/>
+    </w:rPr>
   </w:style>
 </w:styles>
 </file>

</xml_diff>

<commit_message>
Sam responded to edits/comments
</commit_message>
<xml_diff>
--- a/tradeoffs/Management scenarios/Readme for Funcs_management_scenarios.docx
+++ b/tradeoffs/Management scenarios/Readme for Funcs_management_scenarios.docx
@@ -1,6 +1,6 @@
 
 <file path=word/document.xml><?xml version="1.0" encoding="utf-8"?>
-<w:document xmlns:wpc="http://schemas.microsoft.com/office/word/2010/wordprocessingCanvas" xmlns:cx="http://schemas.microsoft.com/office/drawing/2014/chartex" xmlns:cx1="http://schemas.microsoft.com/office/drawing/2015/9/8/chartex" xmlns:cx2="http://schemas.microsoft.com/office/drawing/2015/10/21/chartex" xmlns:cx3="http://schemas.microsoft.com/office/drawing/2016/5/9/chartex" xmlns:cx4="http://schemas.microsoft.com/office/drawing/2016/5/10/chartex" xmlns:cx5="http://schemas.microsoft.com/office/drawing/2016/5/11/chartex" xmlns:cx6="http://schemas.microsoft.com/office/drawing/2016/5/12/chartex" xmlns:cx7="http://schemas.microsoft.com/office/drawing/2016/5/13/chartex" xmlns:cx8="http://schemas.microsoft.com/office/drawing/2016/5/14/chartex" xmlns:mc="http://schemas.openxmlformats.org/markup-compatibility/2006" xmlns:aink="http://schemas.microsoft.com/office/drawing/2016/ink" xmlns:am3d="http://schemas.microsoft.com/office/drawing/2017/model3d" xmlns:o="urn:schemas-microsoft-com:office:office" xmlns:r="http://schemas.openxmlformats.org/officeDocument/2006/relationships" xmlns:m="http://schemas.openxmlformats.org/officeDocument/2006/math" xmlns:v="urn:schemas-microsoft-com:vml" xmlns:wp14="http://schemas.microsoft.com/office/word/2010/wordprocessingDrawing" xmlns:wp="http://schemas.openxmlformats.org/drawingml/2006/wordprocessingDrawing" xmlns:w10="urn:schemas-microsoft-com:office:word" xmlns:w="http://schemas.openxmlformats.org/wordprocessingml/2006/main" xmlns:w14="http://schemas.microsoft.com/office/word/2010/wordml" xmlns:w15="http://schemas.microsoft.com/office/word/2012/wordml" xmlns:w16cid="http://schemas.microsoft.com/office/word/2016/wordml/cid" xmlns:w16se="http://schemas.microsoft.com/office/word/2015/wordml/symex" xmlns:wpg="http://schemas.microsoft.com/office/word/2010/wordprocessingGroup" xmlns:wpi="http://schemas.microsoft.com/office/word/2010/wordprocessingInk" xmlns:wne="http://schemas.microsoft.com/office/word/2006/wordml" xmlns:wps="http://schemas.microsoft.com/office/word/2010/wordprocessingShape" mc:Ignorable="w14 w15 w16se w16cid wp14">
+<w:document xmlns:wpc="http://schemas.microsoft.com/office/word/2010/wordprocessingCanvas" xmlns:cx="http://schemas.microsoft.com/office/drawing/2014/chartex" xmlns:cx1="http://schemas.microsoft.com/office/drawing/2015/9/8/chartex" xmlns:mc="http://schemas.openxmlformats.org/markup-compatibility/2006" xmlns:o="urn:schemas-microsoft-com:office:office" xmlns:r="http://schemas.openxmlformats.org/officeDocument/2006/relationships" xmlns:m="http://schemas.openxmlformats.org/officeDocument/2006/math" xmlns:v="urn:schemas-microsoft-com:vml" xmlns:wp14="http://schemas.microsoft.com/office/word/2010/wordprocessingDrawing" xmlns:wp="http://schemas.openxmlformats.org/drawingml/2006/wordprocessingDrawing" xmlns:w10="urn:schemas-microsoft-com:office:word" xmlns:w="http://schemas.openxmlformats.org/wordprocessingml/2006/main" xmlns:w14="http://schemas.microsoft.com/office/word/2010/wordml" xmlns:w15="http://schemas.microsoft.com/office/word/2012/wordml" xmlns:w16se="http://schemas.microsoft.com/office/word/2015/wordml/symex" xmlns:wpg="http://schemas.microsoft.com/office/word/2010/wordprocessingGroup" xmlns:wpi="http://schemas.microsoft.com/office/word/2010/wordprocessingInk" xmlns:wne="http://schemas.microsoft.com/office/word/2006/wordml" xmlns:wps="http://schemas.microsoft.com/office/word/2010/wordprocessingShape" mc:Ignorable="w14 w15 w16se wp14">
   <w:body>
     <w:p>
       <w:r>
@@ -90,9 +90,20 @@
       </w:ins>
       <w:ins w:id="1" w:author="Jameal Samhouri" w:date="2020-04-20T07:29:00Z">
         <w:r>
-          <w:t>cable to California only.</w:t>
+          <w:t xml:space="preserve">cable to </w:t>
+        </w:r>
+        <w:commentRangeStart w:id="2"/>
+        <w:r>
+          <w:t>California only.</w:t>
         </w:r>
       </w:ins>
+      <w:commentRangeEnd w:id="2"/>
+      <w:r>
+        <w:rPr>
+          <w:rStyle w:val="CommentReference"/>
+        </w:rPr>
+        <w:commentReference w:id="2"/>
+      </w:r>
     </w:p>
     <w:p>
       <w:pPr>
@@ -197,15 +208,7 @@
         <w:t>Original opening: t</w:t>
       </w:r>
       <w:r>
-        <w:t xml:space="preserve">he date </w:t>
-      </w:r>
-      <w:del w:id="2" w:author="Jameal Samhouri" w:date="2020-04-20T07:29:00Z">
-        <w:r>
-          <w:delText xml:space="preserve">that </w:delText>
-        </w:r>
-      </w:del>
-      <w:r>
-        <w:t>of the season opening (the first day with data using original data)</w:t>
+        <w:t>he date of the season opening (the first day with data using original data)</w:t>
       </w:r>
     </w:p>
     <w:p>
@@ -223,15 +226,7 @@
         <w:t>Original closing: t</w:t>
       </w:r>
       <w:r>
-        <w:t xml:space="preserve">he date </w:t>
-      </w:r>
-      <w:del w:id="3" w:author="Jameal Samhouri" w:date="2020-04-20T07:29:00Z">
-        <w:r>
-          <w:delText xml:space="preserve">that </w:delText>
-        </w:r>
-      </w:del>
-      <w:r>
-        <w:t xml:space="preserve">of the season </w:t>
+        <w:t xml:space="preserve">he date of the season </w:t>
       </w:r>
       <w:r>
         <w:t>closing</w:t>
@@ -500,6 +495,7 @@
         <w:t xml:space="preserve"> </w:t>
       </w:r>
       <w:commentRangeStart w:id="4"/>
+      <w:commentRangeStart w:id="5"/>
       <w:r>
         <w:t>3 ‘types’</w:t>
       </w:r>
@@ -513,19 +509,42 @@
         </w:rPr>
         <w:commentReference w:id="4"/>
       </w:r>
-      <w:r>
-        <w:t xml:space="preserve">: effort to redistribute with ‘base values’ (see below), 2) </w:t>
-      </w:r>
-      <w:commentRangeStart w:id="5"/>
+      <w:commentRangeEnd w:id="5"/>
+      <w:r>
+        <w:rPr>
+          <w:rStyle w:val="CommentReference"/>
+        </w:rPr>
+        <w:commentReference w:id="5"/>
+      </w:r>
+      <w:r>
+        <w:t xml:space="preserve">: </w:t>
+      </w:r>
+      <w:ins w:id="6" w:author="Sam Woodman" w:date="2020-04-20T13:58:00Z">
+        <w:r>
+          <w:t xml:space="preserve">1) </w:t>
+        </w:r>
+      </w:ins>
+      <w:r>
+        <w:t xml:space="preserve">effort to redistribute with ‘base values’ (see below), 2) </w:t>
+      </w:r>
+      <w:commentRangeStart w:id="7"/>
+      <w:commentRangeStart w:id="8"/>
       <w:r>
         <w:t>effort to redistribute without ‘base values’</w:t>
       </w:r>
-      <w:commentRangeEnd w:id="5"/>
-      <w:r>
-        <w:rPr>
-          <w:rStyle w:val="CommentReference"/>
-        </w:rPr>
-        <w:commentReference w:id="5"/>
+      <w:commentRangeEnd w:id="7"/>
+      <w:r>
+        <w:rPr>
+          <w:rStyle w:val="CommentReference"/>
+        </w:rPr>
+        <w:commentReference w:id="7"/>
+      </w:r>
+      <w:commentRangeEnd w:id="8"/>
+      <w:r>
+        <w:rPr>
+          <w:rStyle w:val="CommentReference"/>
+        </w:rPr>
+        <w:commentReference w:id="8"/>
       </w:r>
       <w:r>
         <w:t>, and 3) effort that does not need to be redistributed (e.g. effort that occurred after the management start date when using the “pile” method)</w:t>
@@ -540,13 +559,16 @@
         </w:numPr>
       </w:pPr>
       <w:r>
-        <w:t xml:space="preserve">Base values are the data needed to inform the redistribution of effort. For instance, if there is effort being moved from November to December, the data in December that will inform the redistribution of the shifted November values are the ‘base </w:t>
+        <w:t xml:space="preserve">Base values are the data needed to inform the redistribution of effort. For instance, if there is effort </w:t>
       </w:r>
       <w:proofErr w:type="gramStart"/>
       <w:r>
-        <w:t>values’</w:t>
+        <w:t>being moved</w:t>
       </w:r>
       <w:proofErr w:type="gramEnd"/>
+      <w:r>
+        <w:t xml:space="preserve"> from November to December, the data in December that will inform the redistribution of the shifted November values are the ‘base values’</w:t>
+      </w:r>
       <w:r>
         <w:t>.</w:t>
       </w:r>
@@ -674,7 +696,8 @@
           <w:numId w:val="2"/>
         </w:numPr>
       </w:pPr>
-      <w:commentRangeStart w:id="6"/>
+      <w:commentRangeStart w:id="9"/>
+      <w:commentRangeStart w:id="10"/>
       <w:r>
         <w:t xml:space="preserve">For year-month-regions that data has been shifted into but that do not </w:t>
       </w:r>
@@ -684,12 +707,19 @@
       <w:r>
         <w:t>, the data is not redistributed spatially</w:t>
       </w:r>
-      <w:commentRangeEnd w:id="6"/>
-      <w:r>
-        <w:rPr>
-          <w:rStyle w:val="CommentReference"/>
-        </w:rPr>
-        <w:commentReference w:id="6"/>
+      <w:commentRangeEnd w:id="9"/>
+      <w:r>
+        <w:rPr>
+          <w:rStyle w:val="CommentReference"/>
+        </w:rPr>
+        <w:commentReference w:id="9"/>
+      </w:r>
+      <w:commentRangeEnd w:id="10"/>
+      <w:r>
+        <w:rPr>
+          <w:rStyle w:val="CommentReference"/>
+        </w:rPr>
+        <w:commentReference w:id="10"/>
       </w:r>
     </w:p>
     <w:p>
@@ -749,37 +779,54 @@
         <w:t xml:space="preserve">effort </w:t>
       </w:r>
       <w:r>
-        <w:t xml:space="preserve">that is </w:t>
-      </w:r>
-      <w:r>
-        <w:t xml:space="preserve">redistributed </w:t>
-      </w:r>
-      <w:del w:id="7" w:author="Jameal Samhouri" w:date="2020-04-20T07:33:00Z">
-        <w:r>
-          <w:delText xml:space="preserve">is redistributed </w:delText>
-        </w:r>
-      </w:del>
-      <w:r>
-        <w:t xml:space="preserve">according to both the spatial and temporal patterns of the base values, within each year-month. This could be avoided by determining base values/redistributing by day, but this seems </w:t>
-      </w:r>
-      <w:ins w:id="8" w:author="Jameal Samhouri" w:date="2020-04-20T07:33:00Z">
-        <w:r>
-          <w:t xml:space="preserve">like </w:t>
-        </w:r>
-      </w:ins>
+        <w:t xml:space="preserve">that </w:t>
+      </w:r>
+      <w:proofErr w:type="gramStart"/>
+      <w:r>
+        <w:t xml:space="preserve">is </w:t>
+      </w:r>
+      <w:r>
+        <w:t>redistributed</w:t>
+      </w:r>
+      <w:proofErr w:type="gramEnd"/>
+      <w:r>
+        <w:t xml:space="preserve"> </w:t>
+      </w:r>
+      <w:r>
+        <w:t xml:space="preserve">according to both the spatial and temporal patterns of the base values, within each year-month. This </w:t>
+      </w:r>
+      <w:proofErr w:type="gramStart"/>
+      <w:r>
+        <w:t>could be avoided</w:t>
+      </w:r>
+      <w:proofErr w:type="gramEnd"/>
+      <w:r>
+        <w:t xml:space="preserve"> by determining base values/redistributing by day, but this seems </w:t>
+      </w:r>
+      <w:r>
+        <w:t xml:space="preserve">like </w:t>
+      </w:r>
       <w:r>
         <w:t xml:space="preserve">it could </w:t>
       </w:r>
-      <w:commentRangeStart w:id="9"/>
+      <w:commentRangeStart w:id="11"/>
+      <w:commentRangeStart w:id="12"/>
       <w:r>
         <w:t>raise more problems</w:t>
       </w:r>
-      <w:commentRangeEnd w:id="9"/>
-      <w:r>
-        <w:rPr>
-          <w:rStyle w:val="CommentReference"/>
-        </w:rPr>
-        <w:commentReference w:id="9"/>
+      <w:commentRangeEnd w:id="11"/>
+      <w:r>
+        <w:rPr>
+          <w:rStyle w:val="CommentReference"/>
+        </w:rPr>
+        <w:commentReference w:id="11"/>
+      </w:r>
+      <w:commentRangeEnd w:id="12"/>
+      <w:r>
+        <w:rPr>
+          <w:rStyle w:val="CommentReference"/>
+        </w:rPr>
+        <w:commentReference w:id="12"/>
       </w:r>
       <w:r>
         <w:t>. Also, this method and the current one will yield equivalent results once the effort are aggregated to a monthly level.</w:t>
@@ -806,15 +853,7 @@
         </w:numPr>
       </w:pPr>
       <w:r>
-        <w:t xml:space="preserve">The records that are shifted forward </w:t>
-      </w:r>
-      <w:del w:id="10" w:author="Jameal Samhouri" w:date="2020-04-20T07:37:00Z">
-        <w:r>
-          <w:delText xml:space="preserve">maintain </w:delText>
-        </w:r>
-      </w:del>
-      <w:r>
-        <w:t>stay in their grid cells, i.e. maintain spatial fidelity</w:t>
+        <w:t>The records that are shifted forward stay in their grid cells, i.e. maintain spatial fidelity</w:t>
       </w:r>
       <w:r>
         <w:t xml:space="preserve">. No additional work is </w:t>
@@ -1033,6 +1072,29 @@
       <w:r>
         <w:t>Temporal fidelity</w:t>
       </w:r>
+      <w:ins w:id="13" w:author="Sam Woodman" w:date="2020-04-20T14:06:00Z">
+        <w:r>
+          <w:t xml:space="preserve">. </w:t>
+        </w:r>
+      </w:ins>
+      <w:ins w:id="14" w:author="Sam Woodman" w:date="2020-04-20T14:07:00Z">
+        <w:r>
+          <w:t>We also provide</w:t>
+        </w:r>
+      </w:ins>
+      <w:ins w:id="15" w:author="Sam Woodman" w:date="2020-04-20T14:06:00Z">
+        <w:r>
+          <w:t xml:space="preserve"> a scalar that controls the percentage of the effort affected by the closure that </w:t>
+        </w:r>
+        <w:proofErr w:type="gramStart"/>
+        <w:r>
+          <w:t>will be redistributed</w:t>
+        </w:r>
+        <w:proofErr w:type="gramEnd"/>
+        <w:r>
+          <w:t>.</w:t>
+        </w:r>
+      </w:ins>
     </w:p>
     <w:p>
       <w:pPr>
@@ -1045,16 +1107,24 @@
       <w:r>
         <w:t xml:space="preserve">All: </w:t>
       </w:r>
-      <w:commentRangeStart w:id="11"/>
+      <w:commentRangeStart w:id="16"/>
+      <w:commentRangeStart w:id="17"/>
       <w:r>
         <w:t>NA - the remove method is required</w:t>
       </w:r>
-      <w:commentRangeEnd w:id="11"/>
-      <w:r>
-        <w:rPr>
-          <w:rStyle w:val="CommentReference"/>
-        </w:rPr>
-        <w:commentReference w:id="11"/>
+      <w:commentRangeEnd w:id="16"/>
+      <w:r>
+        <w:rPr>
+          <w:rStyle w:val="CommentReference"/>
+        </w:rPr>
+        <w:commentReference w:id="16"/>
+      </w:r>
+      <w:commentRangeEnd w:id="17"/>
+      <w:r>
+        <w:rPr>
+          <w:rStyle w:val="CommentReference"/>
+        </w:rPr>
+        <w:commentReference w:id="17"/>
       </w:r>
     </w:p>
     <w:p>
@@ -1068,16 +1138,24 @@
       <w:r>
         <w:t xml:space="preserve">BIA: Redistribute closed effort to its respective region (i.e. northern/central CA, whichever that record is in) using </w:t>
       </w:r>
-      <w:commentRangeStart w:id="12"/>
+      <w:commentRangeStart w:id="18"/>
+      <w:commentRangeStart w:id="19"/>
       <w:r>
         <w:t xml:space="preserve">the pile up </w:t>
       </w:r>
-      <w:commentRangeEnd w:id="12"/>
-      <w:r>
-        <w:rPr>
-          <w:rStyle w:val="CommentReference"/>
-        </w:rPr>
-        <w:commentReference w:id="12"/>
+      <w:commentRangeEnd w:id="18"/>
+      <w:r>
+        <w:rPr>
+          <w:rStyle w:val="CommentReference"/>
+        </w:rPr>
+        <w:commentReference w:id="18"/>
+      </w:r>
+      <w:commentRangeEnd w:id="19"/>
+      <w:r>
+        <w:rPr>
+          <w:rStyle w:val="CommentReference"/>
+        </w:rPr>
+        <w:commentReference w:id="19"/>
       </w:r>
       <w:r>
         <w:t>+ temporal fidelity redistribution method (described above)</w:t>
@@ -1093,6 +1171,7 @@
       </w:pPr>
       <w:proofErr w:type="spellStart"/>
       <w:r>
+        <w:lastRenderedPageBreak/>
         <w:t>CenCA</w:t>
       </w:r>
       <w:proofErr w:type="spellEnd"/>
@@ -1140,7 +1219,7 @@
       <w:r>
         <w:t xml:space="preserve">lag shift, records may be shifted outside 1) the window of the observed fishing season and 2) the legal window of the fishing season. </w:t>
       </w:r>
-      <w:commentRangeStart w:id="13"/>
+      <w:commentRangeStart w:id="20"/>
       <w:r>
         <w:t>Thus, we add 1) column “</w:t>
       </w:r>
@@ -1174,12 +1253,12 @@
       <w:r>
         <w:t xml:space="preserve"> and July 31 otherwise)</w:t>
       </w:r>
-      <w:commentRangeEnd w:id="13"/>
-      <w:r>
-        <w:rPr>
-          <w:rStyle w:val="CommentReference"/>
-        </w:rPr>
-        <w:commentReference w:id="13"/>
+      <w:commentRangeEnd w:id="20"/>
+      <w:r>
+        <w:rPr>
+          <w:rStyle w:val="CommentReference"/>
+        </w:rPr>
+        <w:commentReference w:id="20"/>
       </w:r>
     </w:p>
     <w:p>
@@ -1208,18 +1287,143 @@
       <w:r>
         <w:t>: the shifted fishing data may (is likely to?) have new dates that were not in the original input data, and these records will have NA identifying variables and whale prediction information in the final output. Thus, should users have to join the identifying info and whale predictions themselves after the fact? Or should we make another function for this.?</w:t>
       </w:r>
-      <w:ins w:id="14" w:author="Jameal Samhouri" w:date="2020-04-20T07:44:00Z">
-        <w:r>
-          <w:t xml:space="preserve"> But if the final output from this function is aggregated by year-month, we should have comparable information in the historical record and the sim</w:t>
+      <w:ins w:id="21" w:author="Jameal Samhouri" w:date="2020-04-20T07:44:00Z">
+        <w:r>
+          <w:t xml:space="preserve"> </w:t>
+        </w:r>
+        <w:commentRangeStart w:id="22"/>
+        <w:proofErr w:type="gramStart"/>
+        <w:r>
+          <w:t>But</w:t>
+        </w:r>
+        <w:proofErr w:type="gramEnd"/>
+        <w:r>
+          <w:t xml:space="preserve"> if the final output from this function is aggregated by year-month, we should have comparable information in the historical record and the sim</w:t>
         </w:r>
       </w:ins>
-      <w:ins w:id="15" w:author="Jameal Samhouri" w:date="2020-04-20T07:45:00Z">
+      <w:ins w:id="23" w:author="Jameal Samhouri" w:date="2020-04-20T07:45:00Z">
         <w:r>
           <w:t>ulated scenarios.</w:t>
         </w:r>
       </w:ins>
-      <w:bookmarkStart w:id="16" w:name="_GoBack"/>
-      <w:bookmarkEnd w:id="16"/>
+      <w:commentRangeEnd w:id="22"/>
+      <w:r>
+        <w:rPr>
+          <w:rStyle w:val="CommentReference"/>
+        </w:rPr>
+        <w:commentReference w:id="22"/>
+      </w:r>
+    </w:p>
+    <w:p>
+      <w:pPr>
+        <w:pStyle w:val="ListParagraph"/>
+        <w:numPr>
+          <w:ilvl w:val="0"/>
+          <w:numId w:val="2"/>
+        </w:numPr>
+        <w:rPr>
+          <w:ins w:id="24" w:author="Sam Woodman" w:date="2020-04-20T14:09:00Z"/>
+        </w:rPr>
+      </w:pPr>
+      <w:ins w:id="25" w:author="Sam Woodman" w:date="2020-04-20T14:09:00Z">
+        <w:r>
+          <w:t xml:space="preserve">There are </w:t>
+        </w:r>
+      </w:ins>
+      <w:ins w:id="26" w:author="Sam Woodman" w:date="2020-04-20T14:26:00Z">
+        <w:r>
+          <w:t>some</w:t>
+        </w:r>
+      </w:ins>
+      <w:ins w:id="27" w:author="Sam Woodman" w:date="2020-04-20T14:09:00Z">
+        <w:r>
+          <w:t xml:space="preserve"> </w:t>
+        </w:r>
+      </w:ins>
+      <w:proofErr w:type="spellStart"/>
+      <w:ins w:id="28" w:author="Sam Woodman" w:date="2020-04-20T14:18:00Z">
+        <w:r>
+          <w:t>NorCA</w:t>
+        </w:r>
+        <w:proofErr w:type="spellEnd"/>
+        <w:r>
+          <w:t xml:space="preserve"> </w:t>
+        </w:r>
+      </w:ins>
+      <w:ins w:id="29" w:author="Sam Woodman" w:date="2020-04-20T14:26:00Z">
+        <w:r>
+          <w:t xml:space="preserve">DC fishing </w:t>
+        </w:r>
+      </w:ins>
+      <w:ins w:id="30" w:author="Sam Woodman" w:date="2020-04-20T14:18:00Z">
+        <w:r>
+          <w:t xml:space="preserve">seasons </w:t>
+        </w:r>
+      </w:ins>
+      <w:ins w:id="31" w:author="Sam Woodman" w:date="2020-04-20T14:19:00Z">
+        <w:r>
+          <w:t>(e.g. 2011-12 and 2017-18) where there are a couple of records on ~Dec 5 or 6, and then nothing until mid-January</w:t>
+        </w:r>
+      </w:ins>
+      <w:ins w:id="32" w:author="Sam Woodman" w:date="2020-04-20T14:20:00Z">
+        <w:r>
+          <w:t xml:space="preserve"> (there appears to have been closures due to quality these years)</w:t>
+        </w:r>
+      </w:ins>
+      <w:ins w:id="33" w:author="Sam Woodman" w:date="2020-04-20T14:19:00Z">
+        <w:r>
+          <w:t xml:space="preserve">. </w:t>
+        </w:r>
+        <w:r>
+          <w:t xml:space="preserve">Because these ~Dec 5/6 records are </w:t>
+        </w:r>
+      </w:ins>
+      <w:ins w:id="34" w:author="Sam Woodman" w:date="2020-04-20T14:20:00Z">
+        <w:r>
+          <w:t xml:space="preserve">possible under ‘normal’ opening dates, these records are used when pushing the season back, </w:t>
+        </w:r>
+        <w:proofErr w:type="spellStart"/>
+        <w:r>
+          <w:t>etc</w:t>
+        </w:r>
+        <w:proofErr w:type="spellEnd"/>
+        <w:r>
+          <w:t xml:space="preserve">, which will lead to incorrect information. </w:t>
+        </w:r>
+      </w:ins>
+      <w:ins w:id="35" w:author="Sam Woodman" w:date="2020-04-20T14:21:00Z">
+        <w:r>
+          <w:t xml:space="preserve">For instance, say </w:t>
+        </w:r>
+        <w:proofErr w:type="gramStart"/>
+        <w:r>
+          <w:t>we’re</w:t>
+        </w:r>
+        <w:proofErr w:type="gramEnd"/>
+        <w:r>
+          <w:t xml:space="preserve"> running a </w:t>
+        </w:r>
+      </w:ins>
+      <w:ins w:id="36" w:author="Sam Woodman" w:date="2020-04-20T14:25:00Z">
+        <w:r>
+          <w:t xml:space="preserve">lag </w:t>
+        </w:r>
+      </w:ins>
+      <w:ins w:id="37" w:author="Sam Woodman" w:date="2020-04-20T14:21:00Z">
+        <w:r>
+          <w:t>delayed opening scenario until Dec 15</w:t>
+        </w:r>
+      </w:ins>
+      <w:ins w:id="38" w:author="Sam Woodman" w:date="2020-04-20T14:24:00Z">
+        <w:r>
+          <w:t>, there are 10 records on Dec 5</w:t>
+        </w:r>
+      </w:ins>
+      <w:ins w:id="39" w:author="Sam Woodman" w:date="2020-04-20T14:25:00Z">
+        <w:r>
+          <w:t>, and the rest of the records come after Jan 15. Currently, the function will see that the first day of the season was Dec 5 and thus lag the entire season by 10 days, which (I assume) is an error.</w:t>
+        </w:r>
+      </w:ins>
     </w:p>
     <w:p/>
     <w:sectPr>
@@ -1233,7 +1437,34 @@
 </file>
 
 <file path=word/comments.xml><?xml version="1.0" encoding="utf-8"?>
-<w:comments xmlns:wpc="http://schemas.microsoft.com/office/word/2010/wordprocessingCanvas" xmlns:cx="http://schemas.microsoft.com/office/drawing/2014/chartex" xmlns:cx1="http://schemas.microsoft.com/office/drawing/2015/9/8/chartex" xmlns:cx2="http://schemas.microsoft.com/office/drawing/2015/10/21/chartex" xmlns:cx3="http://schemas.microsoft.com/office/drawing/2016/5/9/chartex" xmlns:cx4="http://schemas.microsoft.com/office/drawing/2016/5/10/chartex" xmlns:cx5="http://schemas.microsoft.com/office/drawing/2016/5/11/chartex" xmlns:cx6="http://schemas.microsoft.com/office/drawing/2016/5/12/chartex" xmlns:cx7="http://schemas.microsoft.com/office/drawing/2016/5/13/chartex" xmlns:cx8="http://schemas.microsoft.com/office/drawing/2016/5/14/chartex" xmlns:mc="http://schemas.openxmlformats.org/markup-compatibility/2006" xmlns:aink="http://schemas.microsoft.com/office/drawing/2016/ink" xmlns:am3d="http://schemas.microsoft.com/office/drawing/2017/model3d" xmlns:o="urn:schemas-microsoft-com:office:office" xmlns:r="http://schemas.openxmlformats.org/officeDocument/2006/relationships" xmlns:m="http://schemas.openxmlformats.org/officeDocument/2006/math" xmlns:v="urn:schemas-microsoft-com:vml" xmlns:wp14="http://schemas.microsoft.com/office/word/2010/wordprocessingDrawing" xmlns:wp="http://schemas.openxmlformats.org/drawingml/2006/wordprocessingDrawing" xmlns:w10="urn:schemas-microsoft-com:office:word" xmlns:w="http://schemas.openxmlformats.org/wordprocessingml/2006/main" xmlns:w14="http://schemas.microsoft.com/office/word/2010/wordml" xmlns:w15="http://schemas.microsoft.com/office/word/2012/wordml" xmlns:w16cid="http://schemas.microsoft.com/office/word/2016/wordml/cid" xmlns:w16se="http://schemas.microsoft.com/office/word/2015/wordml/symex" xmlns:wpg="http://schemas.microsoft.com/office/word/2010/wordprocessingGroup" xmlns:wpi="http://schemas.microsoft.com/office/word/2010/wordprocessingInk" xmlns:wne="http://schemas.microsoft.com/office/word/2006/wordml" xmlns:wps="http://schemas.microsoft.com/office/word/2010/wordprocessingShape" mc:Ignorable="w14 w15 w16se w16cid wp14">
+<w:comments xmlns:wpc="http://schemas.microsoft.com/office/word/2010/wordprocessingCanvas" xmlns:cx="http://schemas.microsoft.com/office/drawing/2014/chartex" xmlns:cx1="http://schemas.microsoft.com/office/drawing/2015/9/8/chartex" xmlns:mc="http://schemas.openxmlformats.org/markup-compatibility/2006" xmlns:o="urn:schemas-microsoft-com:office:office" xmlns:r="http://schemas.openxmlformats.org/officeDocument/2006/relationships" xmlns:m="http://schemas.openxmlformats.org/officeDocument/2006/math" xmlns:v="urn:schemas-microsoft-com:vml" xmlns:wp14="http://schemas.microsoft.com/office/word/2010/wordprocessingDrawing" xmlns:wp="http://schemas.openxmlformats.org/drawingml/2006/wordprocessingDrawing" xmlns:w10="urn:schemas-microsoft-com:office:word" xmlns:w="http://schemas.openxmlformats.org/wordprocessingml/2006/main" xmlns:w14="http://schemas.microsoft.com/office/word/2010/wordml" xmlns:w15="http://schemas.microsoft.com/office/word/2012/wordml" xmlns:w16se="http://schemas.microsoft.com/office/word/2015/wordml/symex" xmlns:wpg="http://schemas.microsoft.com/office/word/2010/wordprocessingGroup" xmlns:wpi="http://schemas.microsoft.com/office/word/2010/wordprocessingInk" xmlns:wne="http://schemas.microsoft.com/office/word/2006/wordml" xmlns:wps="http://schemas.microsoft.com/office/word/2010/wordprocessingShape" mc:Ignorable="w14 w15 w16se wp14">
+  <w:comment w:id="2" w:author="Sam Woodman" w:date="2020-04-20T14:02:00Z" w:initials="SW">
+    <w:p>
+      <w:pPr>
+        <w:pStyle w:val="CommentText"/>
+      </w:pPr>
+      <w:r>
+        <w:rPr>
+          <w:rStyle w:val="CommentReference"/>
+        </w:rPr>
+        <w:annotationRef/>
+      </w:r>
+      <w:r>
+        <w:t>Currently yes</w:t>
+      </w:r>
+      <w:r>
+        <w:t xml:space="preserve"> (technically kind of)</w:t>
+      </w:r>
+      <w:r>
+        <w:t>, but</w:t>
+      </w:r>
+      <w:r>
+        <w:t xml:space="preserve"> it will be easy to support other regions</w:t>
+      </w:r>
+      <w:bookmarkStart w:id="3" w:name="_GoBack"/>
+      <w:bookmarkEnd w:id="3"/>
+    </w:p>
+  </w:comment>
   <w:comment w:id="4" w:author="Jameal Samhouri" w:date="2020-04-20T07:40:00Z" w:initials="JS">
     <w:p>
       <w:pPr>
@@ -1250,7 +1481,7 @@
       </w:r>
     </w:p>
   </w:comment>
-  <w:comment w:id="5" w:author="Jameal Samhouri" w:date="2020-04-20T07:37:00Z" w:initials="JS">
+  <w:comment w:id="5" w:author="Sam Woodman" w:date="2020-04-20T13:59:00Z" w:initials="SW">
     <w:p>
       <w:pPr>
         <w:pStyle w:val="CommentText"/>
@@ -1262,6 +1493,22 @@
         <w:annotationRef/>
       </w:r>
       <w:r>
+        <w:t>I think 2 still needs to be included; maybe I’m not explaining it well. Let’s discuss today</w:t>
+      </w:r>
+    </w:p>
+  </w:comment>
+  <w:comment w:id="7" w:author="Jameal Samhouri" w:date="2020-04-20T07:37:00Z" w:initials="JS">
+    <w:p>
+      <w:pPr>
+        <w:pStyle w:val="CommentText"/>
+      </w:pPr>
+      <w:r>
+        <w:rPr>
+          <w:rStyle w:val="CommentReference"/>
+        </w:rPr>
+        <w:annotationRef/>
+      </w:r>
+      <w:r>
         <w:t xml:space="preserve">If effort is not redistributed with base values, is it just distributed based on its spatial </w:t>
       </w:r>
       <w:r>
@@ -1269,7 +1516,7 @@
       </w:r>
     </w:p>
   </w:comment>
-  <w:comment w:id="6" w:author="Jameal Samhouri" w:date="2020-04-20T07:32:00Z" w:initials="JS">
+  <w:comment w:id="8" w:author="Sam Woodman" w:date="2020-04-20T13:58:00Z" w:initials="SW">
     <w:p>
       <w:pPr>
         <w:pStyle w:val="CommentText"/>
@@ -1281,11 +1528,27 @@
         <w:annotationRef/>
       </w:r>
       <w:r>
+        <w:t>Yes, exactly</w:t>
+      </w:r>
+    </w:p>
+  </w:comment>
+  <w:comment w:id="9" w:author="Jameal Samhouri" w:date="2020-04-20T07:32:00Z" w:initials="JS">
+    <w:p>
+      <w:pPr>
+        <w:pStyle w:val="CommentText"/>
+      </w:pPr>
+      <w:r>
+        <w:rPr>
+          <w:rStyle w:val="CommentReference"/>
+        </w:rPr>
+        <w:annotationRef/>
+      </w:r>
+      <w:r>
         <w:t>Meaning it is just allocated to the grid cell in came from in historical record, right?</w:t>
       </w:r>
     </w:p>
   </w:comment>
-  <w:comment w:id="9" w:author="Jameal Samhouri" w:date="2020-04-20T07:33:00Z" w:initials="JS">
+  <w:comment w:id="10" w:author="Sam Woodman" w:date="2020-04-20T13:59:00Z" w:initials="SW">
     <w:p>
       <w:pPr>
         <w:pStyle w:val="CommentText"/>
@@ -1297,11 +1560,27 @@
         <w:annotationRef/>
       </w:r>
       <w:r>
+        <w:t>Correct</w:t>
+      </w:r>
+    </w:p>
+  </w:comment>
+  <w:comment w:id="11" w:author="Jameal Samhouri" w:date="2020-04-20T07:33:00Z" w:initials="JS">
+    <w:p>
+      <w:pPr>
+        <w:pStyle w:val="CommentText"/>
+      </w:pPr>
+      <w:r>
+        <w:rPr>
+          <w:rStyle w:val="CommentReference"/>
+        </w:rPr>
+        <w:annotationRef/>
+      </w:r>
+      <w:r>
         <w:t>Such as?</w:t>
       </w:r>
     </w:p>
   </w:comment>
-  <w:comment w:id="11" w:author="Jameal Samhouri" w:date="2020-04-20T07:41:00Z" w:initials="JS">
+  <w:comment w:id="12" w:author="Sam Woodman" w:date="2020-04-20T14:01:00Z" w:initials="SW">
     <w:p>
       <w:pPr>
         <w:pStyle w:val="CommentText"/>
@@ -1313,11 +1592,30 @@
         <w:annotationRef/>
       </w:r>
       <w:r>
+        <w:rPr>
+          <w:rStyle w:val="CommentReference"/>
+        </w:rPr>
+        <w:t xml:space="preserve">Let’s discuss today, I may be overthinking this. </w:t>
+      </w:r>
+    </w:p>
+  </w:comment>
+  <w:comment w:id="16" w:author="Jameal Samhouri" w:date="2020-04-20T07:41:00Z" w:initials="JS">
+    <w:p>
+      <w:pPr>
+        <w:pStyle w:val="CommentText"/>
+      </w:pPr>
+      <w:r>
+        <w:rPr>
+          <w:rStyle w:val="CommentReference"/>
+        </w:rPr>
+        <w:annotationRef/>
+      </w:r>
+      <w:r>
         <w:t>What does this mean?</w:t>
       </w:r>
     </w:p>
   </w:comment>
-  <w:comment w:id="12" w:author="Jameal Samhouri" w:date="2020-04-20T07:42:00Z" w:initials="JS">
+  <w:comment w:id="17" w:author="Sam Woodman" w:date="2020-04-20T14:04:00Z" w:initials="SW">
     <w:p>
       <w:pPr>
         <w:pStyle w:val="CommentText"/>
@@ -1329,11 +1627,30 @@
         <w:annotationRef/>
       </w:r>
       <w:r>
+        <w:t>It means that when applying the early closure across all (CA) regions, we can’t redistribute the effort affected by the closure because there is nowhere that is open where the effort could go</w:t>
+      </w:r>
+      <w:r>
+        <w:t>. Thus, the effort has to be removed (i.e. use the remove method)</w:t>
+      </w:r>
+    </w:p>
+  </w:comment>
+  <w:comment w:id="18" w:author="Jameal Samhouri" w:date="2020-04-20T07:42:00Z" w:initials="JS">
+    <w:p>
+      <w:pPr>
+        <w:pStyle w:val="CommentText"/>
+      </w:pPr>
+      <w:r>
+        <w:rPr>
+          <w:rStyle w:val="CommentReference"/>
+        </w:rPr>
+        <w:annotationRef/>
+      </w:r>
+      <w:r>
         <w:t>Reduced by a scalar (in case we only want to redistribute a % of historical effort)?</w:t>
       </w:r>
     </w:p>
   </w:comment>
-  <w:comment w:id="13" w:author="Jameal Samhouri" w:date="2020-04-20T07:43:00Z" w:initials="JS">
+  <w:comment w:id="19" w:author="Sam Woodman" w:date="2020-04-20T14:05:00Z" w:initials="SW">
     <w:p>
       <w:pPr>
         <w:pStyle w:val="CommentText"/>
@@ -1345,7 +1662,44 @@
         <w:annotationRef/>
       </w:r>
       <w:r>
+        <w:t>Correct, I forgot to add that in.</w:t>
+      </w:r>
+    </w:p>
+  </w:comment>
+  <w:comment w:id="20" w:author="Jameal Samhouri" w:date="2020-04-20T07:43:00Z" w:initials="JS">
+    <w:p>
+      <w:pPr>
+        <w:pStyle w:val="CommentText"/>
+      </w:pPr>
+      <w:r>
+        <w:rPr>
+          <w:rStyle w:val="CommentReference"/>
+        </w:rPr>
+        <w:annotationRef/>
+      </w:r>
+      <w:proofErr w:type="gramStart"/>
+      <w:r>
         <w:t>brilliant</w:t>
+      </w:r>
+      <w:proofErr w:type="gramEnd"/>
+    </w:p>
+  </w:comment>
+  <w:comment w:id="22" w:author="Sam Woodman" w:date="2020-04-20T14:08:00Z" w:initials="SW">
+    <w:p>
+      <w:pPr>
+        <w:pStyle w:val="CommentText"/>
+      </w:pPr>
+      <w:r>
+        <w:rPr>
+          <w:rStyle w:val="CommentReference"/>
+        </w:rPr>
+        <w:annotationRef/>
+      </w:r>
+      <w:r>
+        <w:rPr>
+          <w:rStyle w:val="CommentReference"/>
+        </w:rPr>
+        <w:t>Definitely comparable, but I’m not sure they’ll always be identical.</w:t>
       </w:r>
     </w:p>
   </w:comment>
@@ -1353,14 +1707,22 @@
 </file>
 
 <file path=word/commentsExtended.xml><?xml version="1.0" encoding="utf-8"?>
-<w15:commentsEx xmlns:wpc="http://schemas.microsoft.com/office/word/2010/wordprocessingCanvas" xmlns:cx="http://schemas.microsoft.com/office/drawing/2014/chartex" xmlns:cx1="http://schemas.microsoft.com/office/drawing/2015/9/8/chartex" xmlns:cx2="http://schemas.microsoft.com/office/drawing/2015/10/21/chartex" xmlns:cx3="http://schemas.microsoft.com/office/drawing/2016/5/9/chartex" xmlns:cx4="http://schemas.microsoft.com/office/drawing/2016/5/10/chartex" xmlns:cx5="http://schemas.microsoft.com/office/drawing/2016/5/11/chartex" xmlns:cx6="http://schemas.microsoft.com/office/drawing/2016/5/12/chartex" xmlns:cx7="http://schemas.microsoft.com/office/drawing/2016/5/13/chartex" xmlns:cx8="http://schemas.microsoft.com/office/drawing/2016/5/14/chartex" xmlns:mc="http://schemas.openxmlformats.org/markup-compatibility/2006" xmlns:aink="http://schemas.microsoft.com/office/drawing/2016/ink" xmlns:am3d="http://schemas.microsoft.com/office/drawing/2017/model3d" xmlns:o="urn:schemas-microsoft-com:office:office" xmlns:r="http://schemas.openxmlformats.org/officeDocument/2006/relationships" xmlns:m="http://schemas.openxmlformats.org/officeDocument/2006/math" xmlns:v="urn:schemas-microsoft-com:vml" xmlns:wp14="http://schemas.microsoft.com/office/word/2010/wordprocessingDrawing" xmlns:wp="http://schemas.openxmlformats.org/drawingml/2006/wordprocessingDrawing" xmlns:w10="urn:schemas-microsoft-com:office:word" xmlns:w="http://schemas.openxmlformats.org/wordprocessingml/2006/main" xmlns:w14="http://schemas.microsoft.com/office/word/2010/wordml" xmlns:w15="http://schemas.microsoft.com/office/word/2012/wordml" xmlns:w16cid="http://schemas.microsoft.com/office/word/2016/wordml/cid" xmlns:w16se="http://schemas.microsoft.com/office/word/2015/wordml/symex" xmlns:wpg="http://schemas.microsoft.com/office/word/2010/wordprocessingGroup" xmlns:wpi="http://schemas.microsoft.com/office/word/2010/wordprocessingInk" xmlns:wne="http://schemas.microsoft.com/office/word/2006/wordml" xmlns:wps="http://schemas.microsoft.com/office/word/2010/wordprocessingShape" mc:Ignorable="w14 w15 w16se w16cid wp14">
+<w15:commentsEx xmlns:wpc="http://schemas.microsoft.com/office/word/2010/wordprocessingCanvas" xmlns:cx="http://schemas.microsoft.com/office/drawing/2014/chartex" xmlns:cx1="http://schemas.microsoft.com/office/drawing/2015/9/8/chartex" xmlns:mc="http://schemas.openxmlformats.org/markup-compatibility/2006" xmlns:o="urn:schemas-microsoft-com:office:office" xmlns:r="http://schemas.openxmlformats.org/officeDocument/2006/relationships" xmlns:m="http://schemas.openxmlformats.org/officeDocument/2006/math" xmlns:v="urn:schemas-microsoft-com:vml" xmlns:wp14="http://schemas.microsoft.com/office/word/2010/wordprocessingDrawing" xmlns:wp="http://schemas.openxmlformats.org/drawingml/2006/wordprocessingDrawing" xmlns:w10="urn:schemas-microsoft-com:office:word" xmlns:w="http://schemas.openxmlformats.org/wordprocessingml/2006/main" xmlns:w14="http://schemas.microsoft.com/office/word/2010/wordml" xmlns:w15="http://schemas.microsoft.com/office/word/2012/wordml" xmlns:w16se="http://schemas.microsoft.com/office/word/2015/wordml/symex" xmlns:wpg="http://schemas.microsoft.com/office/word/2010/wordprocessingGroup" xmlns:wpi="http://schemas.microsoft.com/office/word/2010/wordprocessingInk" xmlns:wne="http://schemas.microsoft.com/office/word/2006/wordml" xmlns:wps="http://schemas.microsoft.com/office/word/2010/wordprocessingShape" mc:Ignorable="w14 w15 w16se wp14">
+  <w15:commentEx w15:paraId="17D4D846" w15:done="0"/>
   <w15:commentEx w15:paraId="304FECD0" w15:done="0"/>
+  <w15:commentEx w15:paraId="444D8730" w15:paraIdParent="304FECD0" w15:done="0"/>
   <w15:commentEx w15:paraId="28A31BDE" w15:done="0"/>
+  <w15:commentEx w15:paraId="16BA4996" w15:paraIdParent="28A31BDE" w15:done="0"/>
   <w15:commentEx w15:paraId="78A55E9E" w15:done="0"/>
+  <w15:commentEx w15:paraId="72394F37" w15:paraIdParent="78A55E9E" w15:done="0"/>
   <w15:commentEx w15:paraId="4C4EE33B" w15:done="0"/>
+  <w15:commentEx w15:paraId="503AAE80" w15:paraIdParent="4C4EE33B" w15:done="0"/>
   <w15:commentEx w15:paraId="06718174" w15:done="0"/>
+  <w15:commentEx w15:paraId="11D54743" w15:paraIdParent="06718174" w15:done="0"/>
   <w15:commentEx w15:paraId="145A95C4" w15:done="0"/>
+  <w15:commentEx w15:paraId="7095CCA3" w15:paraIdParent="145A95C4" w15:done="0"/>
   <w15:commentEx w15:paraId="1A13A694" w15:done="0"/>
+  <w15:commentEx w15:paraId="5F1408DE" w15:done="0"/>
 </w15:commentsEx>
 </file>
 
@@ -1377,7 +1739,7 @@
 </file>
 
 <file path=word/numbering.xml><?xml version="1.0" encoding="utf-8"?>
-<w:numbering xmlns:wpc="http://schemas.microsoft.com/office/word/2010/wordprocessingCanvas" xmlns:cx="http://schemas.microsoft.com/office/drawing/2014/chartex" xmlns:cx1="http://schemas.microsoft.com/office/drawing/2015/9/8/chartex" xmlns:cx2="http://schemas.microsoft.com/office/drawing/2015/10/21/chartex" xmlns:cx3="http://schemas.microsoft.com/office/drawing/2016/5/9/chartex" xmlns:cx4="http://schemas.microsoft.com/office/drawing/2016/5/10/chartex" xmlns:cx5="http://schemas.microsoft.com/office/drawing/2016/5/11/chartex" xmlns:cx6="http://schemas.microsoft.com/office/drawing/2016/5/12/chartex" xmlns:cx7="http://schemas.microsoft.com/office/drawing/2016/5/13/chartex" xmlns:cx8="http://schemas.microsoft.com/office/drawing/2016/5/14/chartex" xmlns:mc="http://schemas.openxmlformats.org/markup-compatibility/2006" xmlns:aink="http://schemas.microsoft.com/office/drawing/2016/ink" xmlns:am3d="http://schemas.microsoft.com/office/drawing/2017/model3d" xmlns:o="urn:schemas-microsoft-com:office:office" xmlns:r="http://schemas.openxmlformats.org/officeDocument/2006/relationships" xmlns:m="http://schemas.openxmlformats.org/officeDocument/2006/math" xmlns:v="urn:schemas-microsoft-com:vml" xmlns:wp14="http://schemas.microsoft.com/office/word/2010/wordprocessingDrawing" xmlns:wp="http://schemas.openxmlformats.org/drawingml/2006/wordprocessingDrawing" xmlns:w10="urn:schemas-microsoft-com:office:word" xmlns:w="http://schemas.openxmlformats.org/wordprocessingml/2006/main" xmlns:w14="http://schemas.microsoft.com/office/word/2010/wordml" xmlns:w15="http://schemas.microsoft.com/office/word/2012/wordml" xmlns:w16cid="http://schemas.microsoft.com/office/word/2016/wordml/cid" xmlns:w16se="http://schemas.microsoft.com/office/word/2015/wordml/symex" xmlns:wpg="http://schemas.microsoft.com/office/word/2010/wordprocessingGroup" xmlns:wpi="http://schemas.microsoft.com/office/word/2010/wordprocessingInk" xmlns:wne="http://schemas.microsoft.com/office/word/2006/wordml" xmlns:wps="http://schemas.microsoft.com/office/word/2010/wordprocessingShape" mc:Ignorable="w14 w15 w16se w16cid wp14">
+<w:numbering xmlns:wpc="http://schemas.microsoft.com/office/word/2010/wordprocessingCanvas" xmlns:cx="http://schemas.microsoft.com/office/drawing/2014/chartex" xmlns:cx1="http://schemas.microsoft.com/office/drawing/2015/9/8/chartex" xmlns:mc="http://schemas.openxmlformats.org/markup-compatibility/2006" xmlns:o="urn:schemas-microsoft-com:office:office" xmlns:r="http://schemas.openxmlformats.org/officeDocument/2006/relationships" xmlns:m="http://schemas.openxmlformats.org/officeDocument/2006/math" xmlns:v="urn:schemas-microsoft-com:vml" xmlns:wp14="http://schemas.microsoft.com/office/word/2010/wordprocessingDrawing" xmlns:wp="http://schemas.openxmlformats.org/drawingml/2006/wordprocessingDrawing" xmlns:w10="urn:schemas-microsoft-com:office:word" xmlns:w="http://schemas.openxmlformats.org/wordprocessingml/2006/main" xmlns:w14="http://schemas.microsoft.com/office/word/2010/wordml" xmlns:w15="http://schemas.microsoft.com/office/word/2012/wordml" xmlns:w16se="http://schemas.microsoft.com/office/word/2015/wordml/symex" xmlns:wpg="http://schemas.microsoft.com/office/word/2010/wordprocessingGroup" xmlns:wpi="http://schemas.microsoft.com/office/word/2010/wordprocessingInk" xmlns:wne="http://schemas.microsoft.com/office/word/2006/wordml" xmlns:wps="http://schemas.microsoft.com/office/word/2010/wordprocessingShape" mc:Ignorable="w14 w15 w16se wp14">
   <w:abstractNum w:abstractNumId="0" w15:restartNumberingAfterBreak="0">
     <w:nsid w:val="2444792A"/>
     <w:multiLevelType w:val="hybridMultilevel"/>
@@ -1730,15 +2092,18 @@
 </file>
 
 <file path=word/people.xml><?xml version="1.0" encoding="utf-8"?>
-<w15:people xmlns:wpc="http://schemas.microsoft.com/office/word/2010/wordprocessingCanvas" xmlns:cx="http://schemas.microsoft.com/office/drawing/2014/chartex" xmlns:cx1="http://schemas.microsoft.com/office/drawing/2015/9/8/chartex" xmlns:cx2="http://schemas.microsoft.com/office/drawing/2015/10/21/chartex" xmlns:cx3="http://schemas.microsoft.com/office/drawing/2016/5/9/chartex" xmlns:cx4="http://schemas.microsoft.com/office/drawing/2016/5/10/chartex" xmlns:cx5="http://schemas.microsoft.com/office/drawing/2016/5/11/chartex" xmlns:cx6="http://schemas.microsoft.com/office/drawing/2016/5/12/chartex" xmlns:cx7="http://schemas.microsoft.com/office/drawing/2016/5/13/chartex" xmlns:cx8="http://schemas.microsoft.com/office/drawing/2016/5/14/chartex" xmlns:mc="http://schemas.openxmlformats.org/markup-compatibility/2006" xmlns:aink="http://schemas.microsoft.com/office/drawing/2016/ink" xmlns:am3d="http://schemas.microsoft.com/office/drawing/2017/model3d" xmlns:o="urn:schemas-microsoft-com:office:office" xmlns:r="http://schemas.openxmlformats.org/officeDocument/2006/relationships" xmlns:m="http://schemas.openxmlformats.org/officeDocument/2006/math" xmlns:v="urn:schemas-microsoft-com:vml" xmlns:wp14="http://schemas.microsoft.com/office/word/2010/wordprocessingDrawing" xmlns:wp="http://schemas.openxmlformats.org/drawingml/2006/wordprocessingDrawing" xmlns:w10="urn:schemas-microsoft-com:office:word" xmlns:w="http://schemas.openxmlformats.org/wordprocessingml/2006/main" xmlns:w14="http://schemas.microsoft.com/office/word/2010/wordml" xmlns:w15="http://schemas.microsoft.com/office/word/2012/wordml" xmlns:w16cid="http://schemas.microsoft.com/office/word/2016/wordml/cid" xmlns:w16se="http://schemas.microsoft.com/office/word/2015/wordml/symex" xmlns:wpg="http://schemas.microsoft.com/office/word/2010/wordprocessingGroup" xmlns:wpi="http://schemas.microsoft.com/office/word/2010/wordprocessingInk" xmlns:wne="http://schemas.microsoft.com/office/word/2006/wordml" xmlns:wps="http://schemas.microsoft.com/office/word/2010/wordprocessingShape" mc:Ignorable="w14 w15 w16se w16cid wp14">
+<w15:people xmlns:wpc="http://schemas.microsoft.com/office/word/2010/wordprocessingCanvas" xmlns:cx="http://schemas.microsoft.com/office/drawing/2014/chartex" xmlns:cx1="http://schemas.microsoft.com/office/drawing/2015/9/8/chartex" xmlns:mc="http://schemas.openxmlformats.org/markup-compatibility/2006" xmlns:o="urn:schemas-microsoft-com:office:office" xmlns:r="http://schemas.openxmlformats.org/officeDocument/2006/relationships" xmlns:m="http://schemas.openxmlformats.org/officeDocument/2006/math" xmlns:v="urn:schemas-microsoft-com:vml" xmlns:wp14="http://schemas.microsoft.com/office/word/2010/wordprocessingDrawing" xmlns:wp="http://schemas.openxmlformats.org/drawingml/2006/wordprocessingDrawing" xmlns:w10="urn:schemas-microsoft-com:office:word" xmlns:w="http://schemas.openxmlformats.org/wordprocessingml/2006/main" xmlns:w14="http://schemas.microsoft.com/office/word/2010/wordml" xmlns:w15="http://schemas.microsoft.com/office/word/2012/wordml" xmlns:w16se="http://schemas.microsoft.com/office/word/2015/wordml/symex" xmlns:wpg="http://schemas.microsoft.com/office/word/2010/wordprocessingGroup" xmlns:wpi="http://schemas.microsoft.com/office/word/2010/wordprocessingInk" xmlns:wne="http://schemas.microsoft.com/office/word/2006/wordml" xmlns:wps="http://schemas.microsoft.com/office/word/2010/wordprocessingShape" mc:Ignorable="w14 w15 w16se wp14">
   <w15:person w15:author="Jameal Samhouri">
     <w15:presenceInfo w15:providerId="None" w15:userId="Jameal Samhouri"/>
+  </w15:person>
+  <w15:person w15:author="Sam Woodman">
+    <w15:presenceInfo w15:providerId="None" w15:userId="Sam Woodman"/>
   </w15:person>
 </w15:people>
 </file>
 
 <file path=word/styles.xml><?xml version="1.0" encoding="utf-8"?>
-<w:styles xmlns:mc="http://schemas.openxmlformats.org/markup-compatibility/2006" xmlns:r="http://schemas.openxmlformats.org/officeDocument/2006/relationships" xmlns:w="http://schemas.openxmlformats.org/wordprocessingml/2006/main" xmlns:w14="http://schemas.microsoft.com/office/word/2010/wordml" xmlns:w15="http://schemas.microsoft.com/office/word/2012/wordml" xmlns:w16cid="http://schemas.microsoft.com/office/word/2016/wordml/cid" xmlns:w16se="http://schemas.microsoft.com/office/word/2015/wordml/symex" mc:Ignorable="w14 w15 w16se w16cid">
+<w:styles xmlns:mc="http://schemas.openxmlformats.org/markup-compatibility/2006" xmlns:r="http://schemas.openxmlformats.org/officeDocument/2006/relationships" xmlns:w="http://schemas.openxmlformats.org/wordprocessingml/2006/main" xmlns:w14="http://schemas.microsoft.com/office/word/2010/wordml" xmlns:w15="http://schemas.microsoft.com/office/word/2012/wordml" xmlns:w16se="http://schemas.microsoft.com/office/word/2015/wordml/symex" mc:Ignorable="w14 w15 w16se">
   <w:docDefaults>
     <w:rPrDefault>
       <w:rPr>
@@ -1750,7 +2115,7 @@
     </w:rPrDefault>
     <w:pPrDefault/>
   </w:docDefaults>
-  <w:latentStyles w:defLockedState="0" w:defUIPriority="99" w:defSemiHidden="0" w:defUnhideWhenUsed="0" w:defQFormat="0" w:count="375">
+  <w:latentStyles w:defLockedState="0" w:defUIPriority="99" w:defSemiHidden="0" w:defUnhideWhenUsed="0" w:defQFormat="0" w:count="371">
     <w:lsdException w:name="Normal" w:uiPriority="0" w:qFormat="1"/>
     <w:lsdException w:name="heading 1" w:uiPriority="9" w:qFormat="1"/>
     <w:lsdException w:name="heading 2" w:semiHidden="1" w:uiPriority="9" w:unhideWhenUsed="1" w:qFormat="1"/>
@@ -1856,6 +2221,7 @@
     <w:lsdException w:name="HTML Sample" w:semiHidden="1" w:unhideWhenUsed="1"/>
     <w:lsdException w:name="HTML Typewriter" w:semiHidden="1" w:unhideWhenUsed="1"/>
     <w:lsdException w:name="HTML Variable" w:semiHidden="1" w:unhideWhenUsed="1"/>
+    <w:lsdException w:name="Normal Table" w:semiHidden="1" w:unhideWhenUsed="1"/>
     <w:lsdException w:name="annotation subject" w:semiHidden="1" w:unhideWhenUsed="1"/>
     <w:lsdException w:name="No List" w:semiHidden="1" w:unhideWhenUsed="1"/>
     <w:lsdException w:name="Outline List 1" w:semiHidden="1" w:unhideWhenUsed="1"/>
@@ -1899,8 +2265,10 @@
     <w:lsdException w:name="Table Elegant" w:semiHidden="1" w:unhideWhenUsed="1"/>
     <w:lsdException w:name="Table Professional" w:semiHidden="1" w:unhideWhenUsed="1"/>
     <w:lsdException w:name="Table Subtle 1" w:semiHidden="1" w:unhideWhenUsed="1"/>
+    <w:lsdException w:name="Table Subtle 2" w:semiHidden="1" w:unhideWhenUsed="1"/>
     <w:lsdException w:name="Table Web 1" w:semiHidden="1" w:unhideWhenUsed="1"/>
     <w:lsdException w:name="Table Web 2" w:semiHidden="1" w:unhideWhenUsed="1"/>
+    <w:lsdException w:name="Table Web 3" w:semiHidden="1" w:unhideWhenUsed="1"/>
     <w:lsdException w:name="Balloon Text" w:semiHidden="1" w:unhideWhenUsed="1"/>
     <w:lsdException w:name="Table Grid" w:uiPriority="39"/>
     <w:lsdException w:name="Table Theme" w:semiHidden="1" w:unhideWhenUsed="1"/>
@@ -2119,10 +2487,6 @@
     <w:lsdException w:name="List Table 5 Dark Accent 6" w:uiPriority="50"/>
     <w:lsdException w:name="List Table 6 Colorful Accent 6" w:uiPriority="51"/>
     <w:lsdException w:name="List Table 7 Colorful Accent 6" w:uiPriority="52"/>
-    <w:lsdException w:name="Mention" w:semiHidden="1" w:unhideWhenUsed="1"/>
-    <w:lsdException w:name="Smart Hyperlink" w:semiHidden="1" w:unhideWhenUsed="1"/>
-    <w:lsdException w:name="Hashtag" w:semiHidden="1" w:unhideWhenUsed="1"/>
-    <w:lsdException w:name="Unresolved Mention" w:semiHidden="1" w:unhideWhenUsed="1"/>
   </w:latentStyles>
   <w:style w:type="paragraph" w:default="1" w:styleId="Normal">
     <w:name w:val="Normal"/>

</xml_diff>

<commit_message>
edits based on sw and js convo
</commit_message>
<xml_diff>
--- a/tradeoffs/Management scenarios/Readme for Funcs_management_scenarios.docx
+++ b/tradeoffs/Management scenarios/Readme for Funcs_management_scenarios.docx
@@ -1,6 +1,6 @@
 
 <file path=word/document.xml><?xml version="1.0" encoding="utf-8"?>
-<w:document xmlns:wpc="http://schemas.microsoft.com/office/word/2010/wordprocessingCanvas" xmlns:cx="http://schemas.microsoft.com/office/drawing/2014/chartex" xmlns:cx1="http://schemas.microsoft.com/office/drawing/2015/9/8/chartex" xmlns:mc="http://schemas.openxmlformats.org/markup-compatibility/2006" xmlns:o="urn:schemas-microsoft-com:office:office" xmlns:r="http://schemas.openxmlformats.org/officeDocument/2006/relationships" xmlns:m="http://schemas.openxmlformats.org/officeDocument/2006/math" xmlns:v="urn:schemas-microsoft-com:vml" xmlns:wp14="http://schemas.microsoft.com/office/word/2010/wordprocessingDrawing" xmlns:wp="http://schemas.openxmlformats.org/drawingml/2006/wordprocessingDrawing" xmlns:w10="urn:schemas-microsoft-com:office:word" xmlns:w="http://schemas.openxmlformats.org/wordprocessingml/2006/main" xmlns:w14="http://schemas.microsoft.com/office/word/2010/wordml" xmlns:w15="http://schemas.microsoft.com/office/word/2012/wordml" xmlns:w16se="http://schemas.microsoft.com/office/word/2015/wordml/symex" xmlns:wpg="http://schemas.microsoft.com/office/word/2010/wordprocessingGroup" xmlns:wpi="http://schemas.microsoft.com/office/word/2010/wordprocessingInk" xmlns:wne="http://schemas.microsoft.com/office/word/2006/wordml" xmlns:wps="http://schemas.microsoft.com/office/word/2010/wordprocessingShape" mc:Ignorable="w14 w15 w16se wp14">
+<w:document xmlns:wpc="http://schemas.microsoft.com/office/word/2010/wordprocessingCanvas" xmlns:cx="http://schemas.microsoft.com/office/drawing/2014/chartex" xmlns:cx1="http://schemas.microsoft.com/office/drawing/2015/9/8/chartex" xmlns:cx2="http://schemas.microsoft.com/office/drawing/2015/10/21/chartex" xmlns:cx3="http://schemas.microsoft.com/office/drawing/2016/5/9/chartex" xmlns:cx4="http://schemas.microsoft.com/office/drawing/2016/5/10/chartex" xmlns:cx5="http://schemas.microsoft.com/office/drawing/2016/5/11/chartex" xmlns:cx6="http://schemas.microsoft.com/office/drawing/2016/5/12/chartex" xmlns:cx7="http://schemas.microsoft.com/office/drawing/2016/5/13/chartex" xmlns:cx8="http://schemas.microsoft.com/office/drawing/2016/5/14/chartex" xmlns:mc="http://schemas.openxmlformats.org/markup-compatibility/2006" xmlns:aink="http://schemas.microsoft.com/office/drawing/2016/ink" xmlns:am3d="http://schemas.microsoft.com/office/drawing/2017/model3d" xmlns:o="urn:schemas-microsoft-com:office:office" xmlns:r="http://schemas.openxmlformats.org/officeDocument/2006/relationships" xmlns:m="http://schemas.openxmlformats.org/officeDocument/2006/math" xmlns:v="urn:schemas-microsoft-com:vml" xmlns:wp14="http://schemas.microsoft.com/office/word/2010/wordprocessingDrawing" xmlns:wp="http://schemas.openxmlformats.org/drawingml/2006/wordprocessingDrawing" xmlns:w10="urn:schemas-microsoft-com:office:word" xmlns:w="http://schemas.openxmlformats.org/wordprocessingml/2006/main" xmlns:w14="http://schemas.microsoft.com/office/word/2010/wordml" xmlns:w15="http://schemas.microsoft.com/office/word/2012/wordml" xmlns:w16cid="http://schemas.microsoft.com/office/word/2016/wordml/cid" xmlns:w16se="http://schemas.microsoft.com/office/word/2015/wordml/symex" xmlns:wpg="http://schemas.microsoft.com/office/word/2010/wordprocessingGroup" xmlns:wpi="http://schemas.microsoft.com/office/word/2010/wordprocessingInk" xmlns:wne="http://schemas.microsoft.com/office/word/2006/wordml" xmlns:wps="http://schemas.microsoft.com/office/word/2010/wordprocessingShape" mc:Ignorable="w14 w15 w16se w16cid wp14">
   <w:body>
     <w:p>
       <w:r>
@@ -119,6 +119,23 @@
       <w:r>
         <w:t>There are 1797 total records (of 129282) that have dates before their region’s minimum season start date. The dates for these records are changed to the minimum season start date</w:t>
       </w:r>
+      <w:ins w:id="3" w:author="Jameal Samhouri" w:date="2020-04-20T16:24:00Z">
+        <w:r>
+          <w:t xml:space="preserve">. Create </w:t>
+        </w:r>
+        <w:r>
+          <w:t>option to drop it or pile it into 1</w:t>
+        </w:r>
+        <w:r>
+          <w:rPr>
+            <w:vertAlign w:val="superscript"/>
+          </w:rPr>
+          <w:t>st</w:t>
+        </w:r>
+        <w:r>
+          <w:t xml:space="preserve"> day of season</w:t>
+        </w:r>
+      </w:ins>
     </w:p>
     <w:p>
       <w:pPr>
@@ -210,6 +227,48 @@
       <w:r>
         <w:t>he date of the season opening (the first day with data using original data)</w:t>
       </w:r>
+      <w:ins w:id="4" w:author="Jameal Samhouri" w:date="2020-04-20T16:22:00Z">
+        <w:r>
+          <w:t>. Might change to first day with &gt;=1% of pings</w:t>
+        </w:r>
+      </w:ins>
+      <w:ins w:id="5" w:author="Jameal Samhouri" w:date="2020-04-20T16:35:00Z">
+        <w:r>
+          <w:t>/$/</w:t>
+        </w:r>
+        <w:proofErr w:type="spellStart"/>
+        <w:r>
+          <w:t>lbs</w:t>
+        </w:r>
+      </w:ins>
+      <w:proofErr w:type="spellEnd"/>
+      <w:ins w:id="6" w:author="Jameal Samhouri" w:date="2020-04-20T16:22:00Z">
+        <w:r>
+          <w:t xml:space="preserve"> for season by district</w:t>
+        </w:r>
+      </w:ins>
+      <w:ins w:id="7" w:author="Jameal Samhouri" w:date="2020-04-20T16:23:00Z">
+        <w:r>
+          <w:t>, treat same was pre-Nov 15 fishing activity</w:t>
+        </w:r>
+      </w:ins>
+      <w:ins w:id="8" w:author="Jameal Samhouri" w:date="2020-04-20T16:24:00Z">
+        <w:r>
+          <w:t xml:space="preserve"> (option to drop it or pile it into 1</w:t>
+        </w:r>
+        <w:r>
+          <w:rPr>
+            <w:vertAlign w:val="superscript"/>
+            <w:rPrChange w:id="9" w:author="Jameal Samhouri" w:date="2020-04-20T16:24:00Z">
+              <w:rPr/>
+            </w:rPrChange>
+          </w:rPr>
+          <w:t>st</w:t>
+        </w:r>
+        <w:r>
+          <w:t xml:space="preserve"> day of season)</w:t>
+        </w:r>
+      </w:ins>
     </w:p>
     <w:p>
       <w:pPr>
@@ -479,6 +538,35 @@
       <w:r>
         <w:t>:</w:t>
       </w:r>
+      <w:ins w:id="10" w:author="Jameal Samhouri" w:date="2020-04-20T16:40:00Z">
+        <w:r>
+          <w:t xml:space="preserve"> </w:t>
+        </w:r>
+        <w:r>
+          <w:t xml:space="preserve">shifted forward in time </w:t>
+        </w:r>
+        <w:r>
+          <w:t>based on historical spatial distribution of effort</w:t>
+        </w:r>
+      </w:ins>
+      <w:ins w:id="11" w:author="Jameal Samhouri" w:date="2020-04-20T16:55:00Z">
+        <w:r>
+          <w:t xml:space="preserve"> (= </w:t>
+        </w:r>
+        <w:proofErr w:type="gramStart"/>
+        <w:r>
+          <w:t xml:space="preserve">calendar </w:t>
+        </w:r>
+      </w:ins>
+      <w:ins w:id="12" w:author="Jameal Samhouri" w:date="2020-04-20T16:56:00Z">
+        <w:r>
+          <w:t xml:space="preserve"> month</w:t>
+        </w:r>
+        <w:proofErr w:type="gramEnd"/>
+        <w:r>
+          <w:t xml:space="preserve"> temporal fidelity)</w:t>
+        </w:r>
+      </w:ins>
     </w:p>
     <w:p>
       <w:pPr>
@@ -494,32 +582,32 @@
       <w:r>
         <w:t xml:space="preserve"> </w:t>
       </w:r>
-      <w:commentRangeStart w:id="4"/>
-      <w:commentRangeStart w:id="5"/>
+      <w:commentRangeStart w:id="13"/>
+      <w:commentRangeStart w:id="14"/>
       <w:r>
         <w:t>3 ‘types’</w:t>
       </w:r>
       <w:r>
         <w:t xml:space="preserve"> of effort</w:t>
       </w:r>
-      <w:commentRangeEnd w:id="4"/>
-      <w:r>
-        <w:rPr>
-          <w:rStyle w:val="CommentReference"/>
-        </w:rPr>
-        <w:commentReference w:id="4"/>
-      </w:r>
-      <w:commentRangeEnd w:id="5"/>
-      <w:r>
-        <w:rPr>
-          <w:rStyle w:val="CommentReference"/>
-        </w:rPr>
-        <w:commentReference w:id="5"/>
+      <w:commentRangeEnd w:id="13"/>
+      <w:r>
+        <w:rPr>
+          <w:rStyle w:val="CommentReference"/>
+        </w:rPr>
+        <w:commentReference w:id="13"/>
+      </w:r>
+      <w:commentRangeEnd w:id="14"/>
+      <w:r>
+        <w:rPr>
+          <w:rStyle w:val="CommentReference"/>
+        </w:rPr>
+        <w:commentReference w:id="14"/>
       </w:r>
       <w:r>
         <w:t xml:space="preserve">: </w:t>
       </w:r>
-      <w:ins w:id="6" w:author="Sam Woodman" w:date="2020-04-20T13:58:00Z">
+      <w:ins w:id="15" w:author="Sam Woodman" w:date="2020-04-20T13:58:00Z">
         <w:r>
           <w:t xml:space="preserve">1) </w:t>
         </w:r>
@@ -527,24 +615,32 @@
       <w:r>
         <w:t xml:space="preserve">effort to redistribute with ‘base values’ (see below), 2) </w:t>
       </w:r>
-      <w:commentRangeStart w:id="7"/>
-      <w:commentRangeStart w:id="8"/>
+      <w:commentRangeStart w:id="16"/>
+      <w:commentRangeStart w:id="17"/>
+      <w:commentRangeStart w:id="18"/>
       <w:r>
         <w:t>effort to redistribute without ‘base values’</w:t>
       </w:r>
-      <w:commentRangeEnd w:id="7"/>
-      <w:r>
-        <w:rPr>
-          <w:rStyle w:val="CommentReference"/>
-        </w:rPr>
-        <w:commentReference w:id="7"/>
-      </w:r>
-      <w:commentRangeEnd w:id="8"/>
-      <w:r>
-        <w:rPr>
-          <w:rStyle w:val="CommentReference"/>
-        </w:rPr>
-        <w:commentReference w:id="8"/>
+      <w:commentRangeEnd w:id="16"/>
+      <w:r>
+        <w:rPr>
+          <w:rStyle w:val="CommentReference"/>
+        </w:rPr>
+        <w:commentReference w:id="16"/>
+      </w:r>
+      <w:commentRangeEnd w:id="17"/>
+      <w:r>
+        <w:rPr>
+          <w:rStyle w:val="CommentReference"/>
+        </w:rPr>
+        <w:commentReference w:id="17"/>
+      </w:r>
+      <w:commentRangeEnd w:id="18"/>
+      <w:r>
+        <w:rPr>
+          <w:rStyle w:val="CommentReference"/>
+        </w:rPr>
+        <w:commentReference w:id="18"/>
       </w:r>
       <w:r>
         <w:t>, and 3) effort that does not need to be redistributed (e.g. effort that occurred after the management start date when using the “pile” method)</w:t>
@@ -559,16 +655,13 @@
         </w:numPr>
       </w:pPr>
       <w:r>
-        <w:t xml:space="preserve">Base values are the data needed to inform the redistribution of effort. For instance, if there is effort </w:t>
+        <w:t xml:space="preserve">Base values are the data needed to inform the redistribution of effort. For instance, if there is effort being moved from November to December, the data in December that will inform the redistribution of the shifted November values are the ‘base </w:t>
       </w:r>
       <w:proofErr w:type="gramStart"/>
       <w:r>
-        <w:t>being moved</w:t>
+        <w:t>values’</w:t>
       </w:r>
       <w:proofErr w:type="gramEnd"/>
-      <w:r>
-        <w:t xml:space="preserve"> from November to December, the data in December that will inform the redistribution of the shifted November values are the ‘base values’</w:t>
-      </w:r>
       <w:r>
         <w:t>.</w:t>
       </w:r>
@@ -585,6 +678,7 @@
         </w:numPr>
       </w:pPr>
       <w:r>
+        <w:lastRenderedPageBreak/>
         <w:t>Next</w:t>
       </w:r>
       <w:r>
@@ -684,7 +778,6 @@
         </w:numPr>
       </w:pPr>
       <w:r>
-        <w:lastRenderedPageBreak/>
         <w:t>Base values are identified by filtering for records that came after the provided start date.</w:t>
       </w:r>
     </w:p>
@@ -696,8 +789,8 @@
           <w:numId w:val="2"/>
         </w:numPr>
       </w:pPr>
-      <w:commentRangeStart w:id="9"/>
-      <w:commentRangeStart w:id="10"/>
+      <w:commentRangeStart w:id="19"/>
+      <w:commentRangeStart w:id="20"/>
       <w:r>
         <w:t xml:space="preserve">For year-month-regions that data has been shifted into but that do not </w:t>
       </w:r>
@@ -707,19 +800,19 @@
       <w:r>
         <w:t>, the data is not redistributed spatially</w:t>
       </w:r>
-      <w:commentRangeEnd w:id="9"/>
-      <w:r>
-        <w:rPr>
-          <w:rStyle w:val="CommentReference"/>
-        </w:rPr>
-        <w:commentReference w:id="9"/>
-      </w:r>
-      <w:commentRangeEnd w:id="10"/>
-      <w:r>
-        <w:rPr>
-          <w:rStyle w:val="CommentReference"/>
-        </w:rPr>
-        <w:commentReference w:id="10"/>
+      <w:commentRangeEnd w:id="19"/>
+      <w:r>
+        <w:rPr>
+          <w:rStyle w:val="CommentReference"/>
+        </w:rPr>
+        <w:commentReference w:id="19"/>
+      </w:r>
+      <w:commentRangeEnd w:id="20"/>
+      <w:r>
+        <w:rPr>
+          <w:rStyle w:val="CommentReference"/>
+        </w:rPr>
+        <w:commentReference w:id="20"/>
       </w:r>
     </w:p>
     <w:p>
@@ -779,29 +872,13 @@
         <w:t xml:space="preserve">effort </w:t>
       </w:r>
       <w:r>
-        <w:t xml:space="preserve">that </w:t>
-      </w:r>
-      <w:proofErr w:type="gramStart"/>
-      <w:r>
-        <w:t xml:space="preserve">is </w:t>
-      </w:r>
-      <w:r>
-        <w:t>redistributed</w:t>
-      </w:r>
-      <w:proofErr w:type="gramEnd"/>
-      <w:r>
-        <w:t xml:space="preserve"> </w:t>
-      </w:r>
-      <w:r>
-        <w:t xml:space="preserve">according to both the spatial and temporal patterns of the base values, within each year-month. This </w:t>
-      </w:r>
-      <w:proofErr w:type="gramStart"/>
-      <w:r>
-        <w:t>could be avoided</w:t>
-      </w:r>
-      <w:proofErr w:type="gramEnd"/>
-      <w:r>
-        <w:t xml:space="preserve"> by determining base values/redistributing by day, but this seems </w:t>
+        <w:t xml:space="preserve">that is </w:t>
+      </w:r>
+      <w:r>
+        <w:t xml:space="preserve">redistributed </w:t>
+      </w:r>
+      <w:r>
+        <w:t xml:space="preserve">according to both the spatial and temporal patterns of the base values, within each year-month. This could be avoided by determining base values/redistributing by day, but this seems </w:t>
       </w:r>
       <w:r>
         <w:t xml:space="preserve">like </w:t>
@@ -809,24 +886,24 @@
       <w:r>
         <w:t xml:space="preserve">it could </w:t>
       </w:r>
-      <w:commentRangeStart w:id="11"/>
-      <w:commentRangeStart w:id="12"/>
+      <w:commentRangeStart w:id="21"/>
+      <w:commentRangeStart w:id="22"/>
       <w:r>
         <w:t>raise more problems</w:t>
       </w:r>
-      <w:commentRangeEnd w:id="11"/>
-      <w:r>
-        <w:rPr>
-          <w:rStyle w:val="CommentReference"/>
-        </w:rPr>
-        <w:commentReference w:id="11"/>
-      </w:r>
-      <w:commentRangeEnd w:id="12"/>
-      <w:r>
-        <w:rPr>
-          <w:rStyle w:val="CommentReference"/>
-        </w:rPr>
-        <w:commentReference w:id="12"/>
+      <w:commentRangeEnd w:id="21"/>
+      <w:r>
+        <w:rPr>
+          <w:rStyle w:val="CommentReference"/>
+        </w:rPr>
+        <w:commentReference w:id="21"/>
+      </w:r>
+      <w:commentRangeEnd w:id="22"/>
+      <w:r>
+        <w:rPr>
+          <w:rStyle w:val="CommentReference"/>
+        </w:rPr>
+        <w:commentReference w:id="22"/>
       </w:r>
       <w:r>
         <w:t>. Also, this method and the current one will yield equivalent results once the effort are aggregated to a monthly level.</w:t>
@@ -843,6 +920,16 @@
       <w:r>
         <w:t>Spatial fidelity</w:t>
       </w:r>
+      <w:ins w:id="23" w:author="Jameal Samhouri" w:date="2020-04-20T16:40:00Z">
+        <w:r>
+          <w:t xml:space="preserve"> – shifted forward in time but stays at same location</w:t>
+        </w:r>
+      </w:ins>
+      <w:ins w:id="24" w:author="Jameal Samhouri" w:date="2020-04-20T16:55:00Z">
+        <w:r>
+          <w:t xml:space="preserve"> (= crab season temporal fidelity)</w:t>
+        </w:r>
+      </w:ins>
     </w:p>
     <w:p>
       <w:pPr>
@@ -1072,27 +1159,19 @@
       <w:r>
         <w:t>Temporal fidelity</w:t>
       </w:r>
-      <w:ins w:id="13" w:author="Sam Woodman" w:date="2020-04-20T14:06:00Z">
+      <w:ins w:id="25" w:author="Sam Woodman" w:date="2020-04-20T14:06:00Z">
         <w:r>
           <w:t xml:space="preserve">. </w:t>
         </w:r>
       </w:ins>
-      <w:ins w:id="14" w:author="Sam Woodman" w:date="2020-04-20T14:07:00Z">
+      <w:ins w:id="26" w:author="Sam Woodman" w:date="2020-04-20T14:07:00Z">
         <w:r>
           <w:t>We also provide</w:t>
         </w:r>
       </w:ins>
-      <w:ins w:id="15" w:author="Sam Woodman" w:date="2020-04-20T14:06:00Z">
-        <w:r>
-          <w:t xml:space="preserve"> a scalar that controls the percentage of the effort affected by the closure that </w:t>
-        </w:r>
-        <w:proofErr w:type="gramStart"/>
-        <w:r>
-          <w:t>will be redistributed</w:t>
-        </w:r>
-        <w:proofErr w:type="gramEnd"/>
-        <w:r>
-          <w:t>.</w:t>
+      <w:ins w:id="27" w:author="Sam Woodman" w:date="2020-04-20T14:06:00Z">
+        <w:r>
+          <w:t xml:space="preserve"> a scalar that controls the percentage of the effort affected by the closure that will be redistributed.</w:t>
         </w:r>
       </w:ins>
     </w:p>
@@ -1105,26 +1184,27 @@
         </w:numPr>
       </w:pPr>
       <w:r>
+        <w:lastRenderedPageBreak/>
         <w:t xml:space="preserve">All: </w:t>
       </w:r>
-      <w:commentRangeStart w:id="16"/>
-      <w:commentRangeStart w:id="17"/>
+      <w:commentRangeStart w:id="28"/>
+      <w:commentRangeStart w:id="29"/>
       <w:r>
         <w:t>NA - the remove method is required</w:t>
       </w:r>
-      <w:commentRangeEnd w:id="16"/>
-      <w:r>
-        <w:rPr>
-          <w:rStyle w:val="CommentReference"/>
-        </w:rPr>
-        <w:commentReference w:id="16"/>
-      </w:r>
-      <w:commentRangeEnd w:id="17"/>
-      <w:r>
-        <w:rPr>
-          <w:rStyle w:val="CommentReference"/>
-        </w:rPr>
-        <w:commentReference w:id="17"/>
+      <w:commentRangeEnd w:id="28"/>
+      <w:r>
+        <w:rPr>
+          <w:rStyle w:val="CommentReference"/>
+        </w:rPr>
+        <w:commentReference w:id="28"/>
+      </w:r>
+      <w:commentRangeEnd w:id="29"/>
+      <w:r>
+        <w:rPr>
+          <w:rStyle w:val="CommentReference"/>
+        </w:rPr>
+        <w:commentReference w:id="29"/>
       </w:r>
     </w:p>
     <w:p>
@@ -1138,24 +1218,24 @@
       <w:r>
         <w:t xml:space="preserve">BIA: Redistribute closed effort to its respective region (i.e. northern/central CA, whichever that record is in) using </w:t>
       </w:r>
-      <w:commentRangeStart w:id="18"/>
-      <w:commentRangeStart w:id="19"/>
+      <w:commentRangeStart w:id="30"/>
+      <w:commentRangeStart w:id="31"/>
       <w:r>
         <w:t xml:space="preserve">the pile up </w:t>
       </w:r>
-      <w:commentRangeEnd w:id="18"/>
-      <w:r>
-        <w:rPr>
-          <w:rStyle w:val="CommentReference"/>
-        </w:rPr>
-        <w:commentReference w:id="18"/>
-      </w:r>
-      <w:commentRangeEnd w:id="19"/>
-      <w:r>
-        <w:rPr>
-          <w:rStyle w:val="CommentReference"/>
-        </w:rPr>
-        <w:commentReference w:id="19"/>
+      <w:commentRangeEnd w:id="30"/>
+      <w:r>
+        <w:rPr>
+          <w:rStyle w:val="CommentReference"/>
+        </w:rPr>
+        <w:commentReference w:id="30"/>
+      </w:r>
+      <w:commentRangeEnd w:id="31"/>
+      <w:r>
+        <w:rPr>
+          <w:rStyle w:val="CommentReference"/>
+        </w:rPr>
+        <w:commentReference w:id="31"/>
       </w:r>
       <w:r>
         <w:t>+ temporal fidelity redistribution method (described above)</w:t>
@@ -1171,7 +1251,6 @@
       </w:pPr>
       <w:proofErr w:type="spellStart"/>
       <w:r>
-        <w:lastRenderedPageBreak/>
         <w:t>CenCA</w:t>
       </w:r>
       <w:proofErr w:type="spellEnd"/>
@@ -1219,7 +1298,7 @@
       <w:r>
         <w:t xml:space="preserve">lag shift, records may be shifted outside 1) the window of the observed fishing season and 2) the legal window of the fishing season. </w:t>
       </w:r>
-      <w:commentRangeStart w:id="20"/>
+      <w:commentRangeStart w:id="32"/>
       <w:r>
         <w:t>Thus, we add 1) column “</w:t>
       </w:r>
@@ -1253,12 +1332,12 @@
       <w:r>
         <w:t xml:space="preserve"> and July 31 otherwise)</w:t>
       </w:r>
-      <w:commentRangeEnd w:id="20"/>
-      <w:r>
-        <w:rPr>
-          <w:rStyle w:val="CommentReference"/>
-        </w:rPr>
-        <w:commentReference w:id="20"/>
+      <w:commentRangeEnd w:id="32"/>
+      <w:r>
+        <w:rPr>
+          <w:rStyle w:val="CommentReference"/>
+        </w:rPr>
+        <w:commentReference w:id="32"/>
       </w:r>
     </w:p>
     <w:p>
@@ -1285,33 +1364,43 @@
         <w:t>Outstanding question/issue</w:t>
       </w:r>
       <w:r>
-        <w:t>: the shifted fishing data may (is likely to?) have new dates that were not in the original input data, and these records will have NA identifying variables and whale prediction information in the final output. Thus, should users have to join the identifying info and whale predictions themselves after the fact? Or should we make another function for this.?</w:t>
-      </w:r>
-      <w:ins w:id="21" w:author="Jameal Samhouri" w:date="2020-04-20T07:44:00Z">
+        <w:t xml:space="preserve">: the shifted fishing data may (is likely to?) have new dates that were not in the original input data, and these records will have NA identifying variables and whale prediction information in the final output. Thus, </w:t>
+      </w:r>
+      <w:commentRangeStart w:id="33"/>
+      <w:r>
+        <w:t>should users have to join the identifying info and whale predictions themselves after the fact? Or should we make another function for this.?</w:t>
+      </w:r>
+      <w:ins w:id="34" w:author="Jameal Samhouri" w:date="2020-04-20T07:44:00Z">
         <w:r>
           <w:t xml:space="preserve"> </w:t>
         </w:r>
-        <w:commentRangeStart w:id="22"/>
-        <w:proofErr w:type="gramStart"/>
-        <w:r>
-          <w:t>But</w:t>
-        </w:r>
-        <w:proofErr w:type="gramEnd"/>
-        <w:r>
-          <w:t xml:space="preserve"> if the final output from this function is aggregated by year-month, we should have comparable information in the historical record and the sim</w:t>
-        </w:r>
-      </w:ins>
-      <w:ins w:id="23" w:author="Jameal Samhouri" w:date="2020-04-20T07:45:00Z">
+      </w:ins>
+      <w:commentRangeEnd w:id="33"/>
+      <w:ins w:id="35" w:author="Jameal Samhouri" w:date="2020-04-20T17:02:00Z">
+        <w:r>
+          <w:rPr>
+            <w:rStyle w:val="CommentReference"/>
+          </w:rPr>
+          <w:commentReference w:id="33"/>
+        </w:r>
+      </w:ins>
+      <w:commentRangeStart w:id="36"/>
+      <w:ins w:id="37" w:author="Jameal Samhouri" w:date="2020-04-20T07:44:00Z">
+        <w:r>
+          <w:t>But if the final output from this function is aggregated by year-month, we should have comparable information in the historical record and the sim</w:t>
+        </w:r>
+      </w:ins>
+      <w:ins w:id="38" w:author="Jameal Samhouri" w:date="2020-04-20T07:45:00Z">
         <w:r>
           <w:t>ulated scenarios.</w:t>
         </w:r>
       </w:ins>
-      <w:commentRangeEnd w:id="22"/>
-      <w:r>
-        <w:rPr>
-          <w:rStyle w:val="CommentReference"/>
-        </w:rPr>
-        <w:commentReference w:id="22"/>
+      <w:commentRangeEnd w:id="36"/>
+      <w:r>
+        <w:rPr>
+          <w:rStyle w:val="CommentReference"/>
+        </w:rPr>
+        <w:commentReference w:id="36"/>
       </w:r>
     </w:p>
     <w:p>
@@ -1322,26 +1411,26 @@
           <w:numId w:val="2"/>
         </w:numPr>
         <w:rPr>
-          <w:ins w:id="24" w:author="Sam Woodman" w:date="2020-04-20T14:09:00Z"/>
-        </w:rPr>
-      </w:pPr>
-      <w:ins w:id="25" w:author="Sam Woodman" w:date="2020-04-20T14:09:00Z">
+          <w:ins w:id="39" w:author="Jameal Samhouri" w:date="2020-04-20T17:03:00Z"/>
+        </w:rPr>
+      </w:pPr>
+      <w:ins w:id="40" w:author="Sam Woodman" w:date="2020-04-20T14:09:00Z">
         <w:r>
           <w:t xml:space="preserve">There are </w:t>
         </w:r>
       </w:ins>
-      <w:ins w:id="26" w:author="Sam Woodman" w:date="2020-04-20T14:26:00Z">
+      <w:ins w:id="41" w:author="Sam Woodman" w:date="2020-04-20T14:26:00Z">
         <w:r>
           <w:t>some</w:t>
         </w:r>
       </w:ins>
-      <w:ins w:id="27" w:author="Sam Woodman" w:date="2020-04-20T14:09:00Z">
+      <w:ins w:id="42" w:author="Sam Woodman" w:date="2020-04-20T14:09:00Z">
         <w:r>
           <w:t xml:space="preserve"> </w:t>
         </w:r>
       </w:ins>
       <w:proofErr w:type="spellStart"/>
-      <w:ins w:id="28" w:author="Sam Woodman" w:date="2020-04-20T14:18:00Z">
+      <w:ins w:id="43" w:author="Sam Woodman" w:date="2020-04-20T14:18:00Z">
         <w:r>
           <w:t>NorCA</w:t>
         </w:r>
@@ -1350,27 +1439,27 @@
           <w:t xml:space="preserve"> </w:t>
         </w:r>
       </w:ins>
-      <w:ins w:id="29" w:author="Sam Woodman" w:date="2020-04-20T14:26:00Z">
+      <w:ins w:id="44" w:author="Sam Woodman" w:date="2020-04-20T14:26:00Z">
         <w:r>
           <w:t xml:space="preserve">DC fishing </w:t>
         </w:r>
       </w:ins>
-      <w:ins w:id="30" w:author="Sam Woodman" w:date="2020-04-20T14:18:00Z">
+      <w:ins w:id="45" w:author="Sam Woodman" w:date="2020-04-20T14:18:00Z">
         <w:r>
           <w:t xml:space="preserve">seasons </w:t>
         </w:r>
       </w:ins>
-      <w:ins w:id="31" w:author="Sam Woodman" w:date="2020-04-20T14:19:00Z">
+      <w:ins w:id="46" w:author="Sam Woodman" w:date="2020-04-20T14:19:00Z">
         <w:r>
           <w:t>(e.g. 2011-12 and 2017-18) where there are a couple of records on ~Dec 5 or 6, and then nothing until mid-January</w:t>
         </w:r>
       </w:ins>
-      <w:ins w:id="32" w:author="Sam Woodman" w:date="2020-04-20T14:20:00Z">
+      <w:ins w:id="47" w:author="Sam Woodman" w:date="2020-04-20T14:20:00Z">
         <w:r>
           <w:t xml:space="preserve"> (there appears to have been closures due to quality these years)</w:t>
         </w:r>
       </w:ins>
-      <w:ins w:id="33" w:author="Sam Woodman" w:date="2020-04-20T14:19:00Z">
+      <w:ins w:id="48" w:author="Sam Woodman" w:date="2020-04-20T14:19:00Z">
         <w:r>
           <w:t xml:space="preserve">. </w:t>
         </w:r>
@@ -1378,7 +1467,7 @@
           <w:t xml:space="preserve">Because these ~Dec 5/6 records are </w:t>
         </w:r>
       </w:ins>
-      <w:ins w:id="34" w:author="Sam Woodman" w:date="2020-04-20T14:20:00Z">
+      <w:ins w:id="49" w:author="Sam Woodman" w:date="2020-04-20T14:20:00Z">
         <w:r>
           <w:t xml:space="preserve">possible under ‘normal’ opening dates, these records are used when pushing the season back, </w:t>
         </w:r>
@@ -1391,39 +1480,75 @@
           <w:t xml:space="preserve">, which will lead to incorrect information. </w:t>
         </w:r>
       </w:ins>
-      <w:ins w:id="35" w:author="Sam Woodman" w:date="2020-04-20T14:21:00Z">
-        <w:r>
-          <w:t xml:space="preserve">For instance, say </w:t>
+      <w:ins w:id="50" w:author="Sam Woodman" w:date="2020-04-20T14:21:00Z">
+        <w:r>
+          <w:t xml:space="preserve">For instance, say we’re running a </w:t>
+        </w:r>
+      </w:ins>
+      <w:ins w:id="51" w:author="Sam Woodman" w:date="2020-04-20T14:25:00Z">
+        <w:r>
+          <w:t xml:space="preserve">lag </w:t>
+        </w:r>
+      </w:ins>
+      <w:ins w:id="52" w:author="Sam Woodman" w:date="2020-04-20T14:21:00Z">
+        <w:r>
+          <w:t>delayed opening scenario until Dec 15</w:t>
+        </w:r>
+      </w:ins>
+      <w:ins w:id="53" w:author="Sam Woodman" w:date="2020-04-20T14:24:00Z">
+        <w:r>
+          <w:t>, there are 10 records on Dec 5</w:t>
+        </w:r>
+      </w:ins>
+      <w:ins w:id="54" w:author="Sam Woodman" w:date="2020-04-20T14:25:00Z">
+        <w:r>
+          <w:t>, and the rest of the records come after Jan 15. Currently, the function will see that the first day of the season was Dec 5 and thus lag the entire season by 10 days, which (I assume) is an error.</w:t>
+        </w:r>
+      </w:ins>
+      <w:ins w:id="55" w:author="Jameal Samhouri" w:date="2020-04-20T17:02:00Z">
+        <w:r>
+          <w:t xml:space="preserve"> See dis</w:t>
+        </w:r>
+      </w:ins>
+      <w:ins w:id="56" w:author="Jameal Samhouri" w:date="2020-04-20T17:03:00Z">
+        <w:r>
+          <w:t xml:space="preserve">cussion above, </w:t>
         </w:r>
         <w:proofErr w:type="gramStart"/>
         <w:r>
-          <w:t>we’re</w:t>
+          <w:t>Might</w:t>
         </w:r>
         <w:proofErr w:type="gramEnd"/>
         <w:r>
-          <w:t xml:space="preserve"> running a </w:t>
-        </w:r>
-      </w:ins>
-      <w:ins w:id="36" w:author="Sam Woodman" w:date="2020-04-20T14:25:00Z">
-        <w:r>
-          <w:t xml:space="preserve">lag </w:t>
-        </w:r>
-      </w:ins>
-      <w:ins w:id="37" w:author="Sam Woodman" w:date="2020-04-20T14:21:00Z">
-        <w:r>
-          <w:t>delayed opening scenario until Dec 15</w:t>
-        </w:r>
-      </w:ins>
-      <w:ins w:id="38" w:author="Sam Woodman" w:date="2020-04-20T14:24:00Z">
-        <w:r>
-          <w:t>, there are 10 records on Dec 5</w:t>
-        </w:r>
-      </w:ins>
-      <w:ins w:id="39" w:author="Sam Woodman" w:date="2020-04-20T14:25:00Z">
-        <w:r>
-          <w:t>, and the rest of the records come after Jan 15. Currently, the function will see that the first day of the season was Dec 5 and thus lag the entire season by 10 days, which (I assume) is an error.</w:t>
-        </w:r>
-      </w:ins>
+          <w:t xml:space="preserve"> change to first day with &gt;=1% of pings/$/</w:t>
+        </w:r>
+        <w:proofErr w:type="spellStart"/>
+        <w:r>
+          <w:t>lbs</w:t>
+        </w:r>
+        <w:proofErr w:type="spellEnd"/>
+        <w:r>
+          <w:t xml:space="preserve"> for season by district, treat same was pre-Nov 15 fishing activity (option to drop it or pile it into 1st day of season)</w:t>
+        </w:r>
+      </w:ins>
+    </w:p>
+    <w:p>
+      <w:pPr>
+        <w:rPr>
+          <w:ins w:id="57" w:author="Sam Woodman" w:date="2020-04-20T14:09:00Z"/>
+        </w:rPr>
+        <w:pPrChange w:id="58" w:author="Jameal Samhouri" w:date="2020-04-20T17:03:00Z">
+          <w:pPr>
+            <w:pStyle w:val="ListParagraph"/>
+            <w:numPr>
+              <w:numId w:val="2"/>
+            </w:numPr>
+            <w:ind w:hanging="360"/>
+          </w:pPr>
+        </w:pPrChange>
+      </w:pPr>
+      <w:bookmarkStart w:id="59" w:name="_GoBack"/>
+      <w:bookmarkEnd w:id="59"/>
     </w:p>
     <w:p/>
     <w:sectPr>
@@ -1437,7 +1562,7 @@
 </file>
 
 <file path=word/comments.xml><?xml version="1.0" encoding="utf-8"?>
-<w:comments xmlns:wpc="http://schemas.microsoft.com/office/word/2010/wordprocessingCanvas" xmlns:cx="http://schemas.microsoft.com/office/drawing/2014/chartex" xmlns:cx1="http://schemas.microsoft.com/office/drawing/2015/9/8/chartex" xmlns:mc="http://schemas.openxmlformats.org/markup-compatibility/2006" xmlns:o="urn:schemas-microsoft-com:office:office" xmlns:r="http://schemas.openxmlformats.org/officeDocument/2006/relationships" xmlns:m="http://schemas.openxmlformats.org/officeDocument/2006/math" xmlns:v="urn:schemas-microsoft-com:vml" xmlns:wp14="http://schemas.microsoft.com/office/word/2010/wordprocessingDrawing" xmlns:wp="http://schemas.openxmlformats.org/drawingml/2006/wordprocessingDrawing" xmlns:w10="urn:schemas-microsoft-com:office:word" xmlns:w="http://schemas.openxmlformats.org/wordprocessingml/2006/main" xmlns:w14="http://schemas.microsoft.com/office/word/2010/wordml" xmlns:w15="http://schemas.microsoft.com/office/word/2012/wordml" xmlns:w16se="http://schemas.microsoft.com/office/word/2015/wordml/symex" xmlns:wpg="http://schemas.microsoft.com/office/word/2010/wordprocessingGroup" xmlns:wpi="http://schemas.microsoft.com/office/word/2010/wordprocessingInk" xmlns:wne="http://schemas.microsoft.com/office/word/2006/wordml" xmlns:wps="http://schemas.microsoft.com/office/word/2010/wordprocessingShape" mc:Ignorable="w14 w15 w16se wp14">
+<w:comments xmlns:wpc="http://schemas.microsoft.com/office/word/2010/wordprocessingCanvas" xmlns:cx="http://schemas.microsoft.com/office/drawing/2014/chartex" xmlns:cx1="http://schemas.microsoft.com/office/drawing/2015/9/8/chartex" xmlns:cx2="http://schemas.microsoft.com/office/drawing/2015/10/21/chartex" xmlns:cx3="http://schemas.microsoft.com/office/drawing/2016/5/9/chartex" xmlns:cx4="http://schemas.microsoft.com/office/drawing/2016/5/10/chartex" xmlns:cx5="http://schemas.microsoft.com/office/drawing/2016/5/11/chartex" xmlns:cx6="http://schemas.microsoft.com/office/drawing/2016/5/12/chartex" xmlns:cx7="http://schemas.microsoft.com/office/drawing/2016/5/13/chartex" xmlns:cx8="http://schemas.microsoft.com/office/drawing/2016/5/14/chartex" xmlns:mc="http://schemas.openxmlformats.org/markup-compatibility/2006" xmlns:aink="http://schemas.microsoft.com/office/drawing/2016/ink" xmlns:am3d="http://schemas.microsoft.com/office/drawing/2017/model3d" xmlns:o="urn:schemas-microsoft-com:office:office" xmlns:r="http://schemas.openxmlformats.org/officeDocument/2006/relationships" xmlns:m="http://schemas.openxmlformats.org/officeDocument/2006/math" xmlns:v="urn:schemas-microsoft-com:vml" xmlns:wp14="http://schemas.microsoft.com/office/word/2010/wordprocessingDrawing" xmlns:wp="http://schemas.openxmlformats.org/drawingml/2006/wordprocessingDrawing" xmlns:w10="urn:schemas-microsoft-com:office:word" xmlns:w="http://schemas.openxmlformats.org/wordprocessingml/2006/main" xmlns:w14="http://schemas.microsoft.com/office/word/2010/wordml" xmlns:w15="http://schemas.microsoft.com/office/word/2012/wordml" xmlns:w16cid="http://schemas.microsoft.com/office/word/2016/wordml/cid" xmlns:w16se="http://schemas.microsoft.com/office/word/2015/wordml/symex" xmlns:wpg="http://schemas.microsoft.com/office/word/2010/wordprocessingGroup" xmlns:wpi="http://schemas.microsoft.com/office/word/2010/wordprocessingInk" xmlns:wne="http://schemas.microsoft.com/office/word/2006/wordml" xmlns:wps="http://schemas.microsoft.com/office/word/2010/wordprocessingShape" mc:Ignorable="w14 w15 w16se w16cid wp14">
   <w:comment w:id="2" w:author="Sam Woodman" w:date="2020-04-20T14:02:00Z" w:initials="SW">
     <w:p>
       <w:pPr>
@@ -1461,11 +1586,9 @@
       <w:r>
         <w:t xml:space="preserve"> it will be easy to support other regions</w:t>
       </w:r>
-      <w:bookmarkStart w:id="3" w:name="_GoBack"/>
-      <w:bookmarkEnd w:id="3"/>
     </w:p>
   </w:comment>
-  <w:comment w:id="4" w:author="Jameal Samhouri" w:date="2020-04-20T07:40:00Z" w:initials="JS">
+  <w:comment w:id="13" w:author="Jameal Samhouri" w:date="2020-04-20T07:40:00Z" w:initials="JS">
     <w:p>
       <w:pPr>
         <w:pStyle w:val="CommentText"/>
@@ -1481,7 +1604,7 @@
       </w:r>
     </w:p>
   </w:comment>
-  <w:comment w:id="5" w:author="Sam Woodman" w:date="2020-04-20T13:59:00Z" w:initials="SW">
+  <w:comment w:id="14" w:author="Sam Woodman" w:date="2020-04-20T13:59:00Z" w:initials="SW">
     <w:p>
       <w:pPr>
         <w:pStyle w:val="CommentText"/>
@@ -1497,7 +1620,7 @@
       </w:r>
     </w:p>
   </w:comment>
-  <w:comment w:id="7" w:author="Jameal Samhouri" w:date="2020-04-20T07:37:00Z" w:initials="JS">
+  <w:comment w:id="16" w:author="Jameal Samhouri" w:date="2020-04-20T07:37:00Z" w:initials="JS">
     <w:p>
       <w:pPr>
         <w:pStyle w:val="CommentText"/>
@@ -1516,7 +1639,7 @@
       </w:r>
     </w:p>
   </w:comment>
-  <w:comment w:id="8" w:author="Sam Woodman" w:date="2020-04-20T13:58:00Z" w:initials="SW">
+  <w:comment w:id="17" w:author="Sam Woodman" w:date="2020-04-20T13:58:00Z" w:initials="SW">
     <w:p>
       <w:pPr>
         <w:pStyle w:val="CommentText"/>
@@ -1532,7 +1655,7 @@
       </w:r>
     </w:p>
   </w:comment>
-  <w:comment w:id="9" w:author="Jameal Samhouri" w:date="2020-04-20T07:32:00Z" w:initials="JS">
+  <w:comment w:id="18" w:author="Jameal Samhouri" w:date="2020-04-20T16:58:00Z" w:initials="JS">
     <w:p>
       <w:pPr>
         <w:pStyle w:val="CommentText"/>
@@ -1544,11 +1667,35 @@
         <w:annotationRef/>
       </w:r>
       <w:r>
+        <w:t>Aha, so this is for the case where we don’t have historical effort data (</w:t>
+      </w:r>
+      <w:proofErr w:type="spellStart"/>
+      <w:r>
+        <w:t>eg</w:t>
+      </w:r>
+      <w:proofErr w:type="spellEnd"/>
+      <w:r>
+        <w:t>, season ended and we are simulating distribution of effort beyond that time)</w:t>
+      </w:r>
+    </w:p>
+  </w:comment>
+  <w:comment w:id="19" w:author="Jameal Samhouri" w:date="2020-04-20T07:32:00Z" w:initials="JS">
+    <w:p>
+      <w:pPr>
+        <w:pStyle w:val="CommentText"/>
+      </w:pPr>
+      <w:r>
+        <w:rPr>
+          <w:rStyle w:val="CommentReference"/>
+        </w:rPr>
+        <w:annotationRef/>
+      </w:r>
+      <w:r>
         <w:t>Meaning it is just allocated to the grid cell in came from in historical record, right?</w:t>
       </w:r>
     </w:p>
   </w:comment>
-  <w:comment w:id="10" w:author="Sam Woodman" w:date="2020-04-20T13:59:00Z" w:initials="SW">
+  <w:comment w:id="20" w:author="Sam Woodman" w:date="2020-04-20T13:59:00Z" w:initials="SW">
     <w:p>
       <w:pPr>
         <w:pStyle w:val="CommentText"/>
@@ -1564,7 +1711,7 @@
       </w:r>
     </w:p>
   </w:comment>
-  <w:comment w:id="11" w:author="Jameal Samhouri" w:date="2020-04-20T07:33:00Z" w:initials="JS">
+  <w:comment w:id="21" w:author="Jameal Samhouri" w:date="2020-04-20T07:33:00Z" w:initials="JS">
     <w:p>
       <w:pPr>
         <w:pStyle w:val="CommentText"/>
@@ -1580,7 +1727,7 @@
       </w:r>
     </w:p>
   </w:comment>
-  <w:comment w:id="12" w:author="Sam Woodman" w:date="2020-04-20T14:01:00Z" w:initials="SW">
+  <w:comment w:id="22" w:author="Sam Woodman" w:date="2020-04-20T14:01:00Z" w:initials="SW">
     <w:p>
       <w:pPr>
         <w:pStyle w:val="CommentText"/>
@@ -1599,7 +1746,7 @@
       </w:r>
     </w:p>
   </w:comment>
-  <w:comment w:id="16" w:author="Jameal Samhouri" w:date="2020-04-20T07:41:00Z" w:initials="JS">
+  <w:comment w:id="28" w:author="Jameal Samhouri" w:date="2020-04-20T07:41:00Z" w:initials="JS">
     <w:p>
       <w:pPr>
         <w:pStyle w:val="CommentText"/>
@@ -1615,7 +1762,7 @@
       </w:r>
     </w:p>
   </w:comment>
-  <w:comment w:id="17" w:author="Sam Woodman" w:date="2020-04-20T14:04:00Z" w:initials="SW">
+  <w:comment w:id="29" w:author="Sam Woodman" w:date="2020-04-20T14:04:00Z" w:initials="SW">
     <w:p>
       <w:pPr>
         <w:pStyle w:val="CommentText"/>
@@ -1634,7 +1781,7 @@
       </w:r>
     </w:p>
   </w:comment>
-  <w:comment w:id="18" w:author="Jameal Samhouri" w:date="2020-04-20T07:42:00Z" w:initials="JS">
+  <w:comment w:id="30" w:author="Jameal Samhouri" w:date="2020-04-20T07:42:00Z" w:initials="JS">
     <w:p>
       <w:pPr>
         <w:pStyle w:val="CommentText"/>
@@ -1650,7 +1797,7 @@
       </w:r>
     </w:p>
   </w:comment>
-  <w:comment w:id="19" w:author="Sam Woodman" w:date="2020-04-20T14:05:00Z" w:initials="SW">
+  <w:comment w:id="31" w:author="Sam Woodman" w:date="2020-04-20T14:05:00Z" w:initials="SW">
     <w:p>
       <w:pPr>
         <w:pStyle w:val="CommentText"/>
@@ -1666,7 +1813,7 @@
       </w:r>
     </w:p>
   </w:comment>
-  <w:comment w:id="20" w:author="Jameal Samhouri" w:date="2020-04-20T07:43:00Z" w:initials="JS">
+  <w:comment w:id="32" w:author="Jameal Samhouri" w:date="2020-04-20T07:43:00Z" w:initials="JS">
     <w:p>
       <w:pPr>
         <w:pStyle w:val="CommentText"/>
@@ -1677,14 +1824,28 @@
         </w:rPr>
         <w:annotationRef/>
       </w:r>
-      <w:proofErr w:type="gramStart"/>
       <w:r>
         <w:t>brilliant</w:t>
       </w:r>
-      <w:proofErr w:type="gramEnd"/>
     </w:p>
   </w:comment>
-  <w:comment w:id="22" w:author="Sam Woodman" w:date="2020-04-20T14:08:00Z" w:initials="SW">
+  <w:comment w:id="33" w:author="Jameal Samhouri" w:date="2020-04-20T17:02:00Z" w:initials="JS">
+    <w:p>
+      <w:pPr>
+        <w:pStyle w:val="CommentText"/>
+      </w:pPr>
+      <w:r>
+        <w:rPr>
+          <w:rStyle w:val="CommentReference"/>
+        </w:rPr>
+        <w:annotationRef/>
+      </w:r>
+      <w:r>
+        <w:t>SW to add warning</w:t>
+      </w:r>
+    </w:p>
+  </w:comment>
+  <w:comment w:id="36" w:author="Sam Woodman" w:date="2020-04-20T14:08:00Z" w:initials="SW">
     <w:p>
       <w:pPr>
         <w:pStyle w:val="CommentText"/>
@@ -1707,12 +1868,13 @@
 </file>
 
 <file path=word/commentsExtended.xml><?xml version="1.0" encoding="utf-8"?>
-<w15:commentsEx xmlns:wpc="http://schemas.microsoft.com/office/word/2010/wordprocessingCanvas" xmlns:cx="http://schemas.microsoft.com/office/drawing/2014/chartex" xmlns:cx1="http://schemas.microsoft.com/office/drawing/2015/9/8/chartex" xmlns:mc="http://schemas.openxmlformats.org/markup-compatibility/2006" xmlns:o="urn:schemas-microsoft-com:office:office" xmlns:r="http://schemas.openxmlformats.org/officeDocument/2006/relationships" xmlns:m="http://schemas.openxmlformats.org/officeDocument/2006/math" xmlns:v="urn:schemas-microsoft-com:vml" xmlns:wp14="http://schemas.microsoft.com/office/word/2010/wordprocessingDrawing" xmlns:wp="http://schemas.openxmlformats.org/drawingml/2006/wordprocessingDrawing" xmlns:w10="urn:schemas-microsoft-com:office:word" xmlns:w="http://schemas.openxmlformats.org/wordprocessingml/2006/main" xmlns:w14="http://schemas.microsoft.com/office/word/2010/wordml" xmlns:w15="http://schemas.microsoft.com/office/word/2012/wordml" xmlns:w16se="http://schemas.microsoft.com/office/word/2015/wordml/symex" xmlns:wpg="http://schemas.microsoft.com/office/word/2010/wordprocessingGroup" xmlns:wpi="http://schemas.microsoft.com/office/word/2010/wordprocessingInk" xmlns:wne="http://schemas.microsoft.com/office/word/2006/wordml" xmlns:wps="http://schemas.microsoft.com/office/word/2010/wordprocessingShape" mc:Ignorable="w14 w15 w16se wp14">
+<w15:commentsEx xmlns:wpc="http://schemas.microsoft.com/office/word/2010/wordprocessingCanvas" xmlns:cx="http://schemas.microsoft.com/office/drawing/2014/chartex" xmlns:cx1="http://schemas.microsoft.com/office/drawing/2015/9/8/chartex" xmlns:cx2="http://schemas.microsoft.com/office/drawing/2015/10/21/chartex" xmlns:cx3="http://schemas.microsoft.com/office/drawing/2016/5/9/chartex" xmlns:cx4="http://schemas.microsoft.com/office/drawing/2016/5/10/chartex" xmlns:cx5="http://schemas.microsoft.com/office/drawing/2016/5/11/chartex" xmlns:cx6="http://schemas.microsoft.com/office/drawing/2016/5/12/chartex" xmlns:cx7="http://schemas.microsoft.com/office/drawing/2016/5/13/chartex" xmlns:cx8="http://schemas.microsoft.com/office/drawing/2016/5/14/chartex" xmlns:mc="http://schemas.openxmlformats.org/markup-compatibility/2006" xmlns:aink="http://schemas.microsoft.com/office/drawing/2016/ink" xmlns:am3d="http://schemas.microsoft.com/office/drawing/2017/model3d" xmlns:o="urn:schemas-microsoft-com:office:office" xmlns:r="http://schemas.openxmlformats.org/officeDocument/2006/relationships" xmlns:m="http://schemas.openxmlformats.org/officeDocument/2006/math" xmlns:v="urn:schemas-microsoft-com:vml" xmlns:wp14="http://schemas.microsoft.com/office/word/2010/wordprocessingDrawing" xmlns:wp="http://schemas.openxmlformats.org/drawingml/2006/wordprocessingDrawing" xmlns:w10="urn:schemas-microsoft-com:office:word" xmlns:w="http://schemas.openxmlformats.org/wordprocessingml/2006/main" xmlns:w14="http://schemas.microsoft.com/office/word/2010/wordml" xmlns:w15="http://schemas.microsoft.com/office/word/2012/wordml" xmlns:w16cid="http://schemas.microsoft.com/office/word/2016/wordml/cid" xmlns:w16se="http://schemas.microsoft.com/office/word/2015/wordml/symex" xmlns:wpg="http://schemas.microsoft.com/office/word/2010/wordprocessingGroup" xmlns:wpi="http://schemas.microsoft.com/office/word/2010/wordprocessingInk" xmlns:wne="http://schemas.microsoft.com/office/word/2006/wordml" xmlns:wps="http://schemas.microsoft.com/office/word/2010/wordprocessingShape" mc:Ignorable="w14 w15 w16se w16cid wp14">
   <w15:commentEx w15:paraId="17D4D846" w15:done="0"/>
   <w15:commentEx w15:paraId="304FECD0" w15:done="0"/>
   <w15:commentEx w15:paraId="444D8730" w15:paraIdParent="304FECD0" w15:done="0"/>
   <w15:commentEx w15:paraId="28A31BDE" w15:done="0"/>
   <w15:commentEx w15:paraId="16BA4996" w15:paraIdParent="28A31BDE" w15:done="0"/>
+  <w15:commentEx w15:paraId="17EDC0F8" w15:paraIdParent="28A31BDE" w15:done="0"/>
   <w15:commentEx w15:paraId="78A55E9E" w15:done="0"/>
   <w15:commentEx w15:paraId="72394F37" w15:paraIdParent="78A55E9E" w15:done="0"/>
   <w15:commentEx w15:paraId="4C4EE33B" w15:done="0"/>
@@ -1722,24 +1884,35 @@
   <w15:commentEx w15:paraId="145A95C4" w15:done="0"/>
   <w15:commentEx w15:paraId="7095CCA3" w15:paraIdParent="145A95C4" w15:done="0"/>
   <w15:commentEx w15:paraId="1A13A694" w15:done="0"/>
+  <w15:commentEx w15:paraId="74234560" w15:done="0"/>
   <w15:commentEx w15:paraId="5F1408DE" w15:done="0"/>
 </w15:commentsEx>
 </file>
 
 <file path=word/commentsIds.xml><?xml version="1.0" encoding="utf-8"?>
 <w16cid:commentsIds xmlns:wpc="http://schemas.microsoft.com/office/word/2010/wordprocessingCanvas" xmlns:cx="http://schemas.microsoft.com/office/drawing/2014/chartex" xmlns:cx1="http://schemas.microsoft.com/office/drawing/2015/9/8/chartex" xmlns:cx2="http://schemas.microsoft.com/office/drawing/2015/10/21/chartex" xmlns:cx3="http://schemas.microsoft.com/office/drawing/2016/5/9/chartex" xmlns:cx4="http://schemas.microsoft.com/office/drawing/2016/5/10/chartex" xmlns:cx5="http://schemas.microsoft.com/office/drawing/2016/5/11/chartex" xmlns:cx6="http://schemas.microsoft.com/office/drawing/2016/5/12/chartex" xmlns:cx7="http://schemas.microsoft.com/office/drawing/2016/5/13/chartex" xmlns:cx8="http://schemas.microsoft.com/office/drawing/2016/5/14/chartex" xmlns:mc="http://schemas.openxmlformats.org/markup-compatibility/2006" xmlns:aink="http://schemas.microsoft.com/office/drawing/2016/ink" xmlns:am3d="http://schemas.microsoft.com/office/drawing/2017/model3d" xmlns:o="urn:schemas-microsoft-com:office:office" xmlns:r="http://schemas.openxmlformats.org/officeDocument/2006/relationships" xmlns:m="http://schemas.openxmlformats.org/officeDocument/2006/math" xmlns:v="urn:schemas-microsoft-com:vml" xmlns:wp14="http://schemas.microsoft.com/office/word/2010/wordprocessingDrawing" xmlns:wp="http://schemas.openxmlformats.org/drawingml/2006/wordprocessingDrawing" xmlns:w10="urn:schemas-microsoft-com:office:word" xmlns:w="http://schemas.openxmlformats.org/wordprocessingml/2006/main" xmlns:w14="http://schemas.microsoft.com/office/word/2010/wordml" xmlns:w15="http://schemas.microsoft.com/office/word/2012/wordml" xmlns:w16cid="http://schemas.microsoft.com/office/word/2016/wordml/cid" xmlns:w16se="http://schemas.microsoft.com/office/word/2015/wordml/symex" xmlns:wpg="http://schemas.microsoft.com/office/word/2010/wordprocessingGroup" xmlns:wpi="http://schemas.microsoft.com/office/word/2010/wordprocessingInk" xmlns:wne="http://schemas.microsoft.com/office/word/2006/wordml" xmlns:wps="http://schemas.microsoft.com/office/word/2010/wordprocessingShape" mc:Ignorable="w14 w15 w16se w16cid wp14">
+  <w16cid:commentId w16cid:paraId="17D4D846" w16cid:durableId="2248486B"/>
   <w16cid:commentId w16cid:paraId="304FECD0" w16cid:durableId="2247D072"/>
+  <w16cid:commentId w16cid:paraId="444D8730" w16cid:durableId="2248486D"/>
   <w16cid:commentId w16cid:paraId="28A31BDE" w16cid:durableId="2247CF9E"/>
+  <w16cid:commentId w16cid:paraId="16BA4996" w16cid:durableId="2248486F"/>
+  <w16cid:commentId w16cid:paraId="17EDC0F8" w16cid:durableId="2248531A"/>
   <w16cid:commentId w16cid:paraId="78A55E9E" w16cid:durableId="2247CE72"/>
+  <w16cid:commentId w16cid:paraId="72394F37" w16cid:durableId="22484871"/>
   <w16cid:commentId w16cid:paraId="4C4EE33B" w16cid:durableId="2247CEC9"/>
+  <w16cid:commentId w16cid:paraId="503AAE80" w16cid:durableId="22484873"/>
   <w16cid:commentId w16cid:paraId="06718174" w16cid:durableId="2247D0C1"/>
+  <w16cid:commentId w16cid:paraId="11D54743" w16cid:durableId="22484875"/>
   <w16cid:commentId w16cid:paraId="145A95C4" w16cid:durableId="2247D0E8"/>
+  <w16cid:commentId w16cid:paraId="7095CCA3" w16cid:durableId="22484877"/>
   <w16cid:commentId w16cid:paraId="1A13A694" w16cid:durableId="2247D12E"/>
+  <w16cid:commentId w16cid:paraId="74234560" w16cid:durableId="22485427"/>
+  <w16cid:commentId w16cid:paraId="5F1408DE" w16cid:durableId="22484879"/>
 </w16cid:commentsIds>
 </file>
 
 <file path=word/numbering.xml><?xml version="1.0" encoding="utf-8"?>
-<w:numbering xmlns:wpc="http://schemas.microsoft.com/office/word/2010/wordprocessingCanvas" xmlns:cx="http://schemas.microsoft.com/office/drawing/2014/chartex" xmlns:cx1="http://schemas.microsoft.com/office/drawing/2015/9/8/chartex" xmlns:mc="http://schemas.openxmlformats.org/markup-compatibility/2006" xmlns:o="urn:schemas-microsoft-com:office:office" xmlns:r="http://schemas.openxmlformats.org/officeDocument/2006/relationships" xmlns:m="http://schemas.openxmlformats.org/officeDocument/2006/math" xmlns:v="urn:schemas-microsoft-com:vml" xmlns:wp14="http://schemas.microsoft.com/office/word/2010/wordprocessingDrawing" xmlns:wp="http://schemas.openxmlformats.org/drawingml/2006/wordprocessingDrawing" xmlns:w10="urn:schemas-microsoft-com:office:word" xmlns:w="http://schemas.openxmlformats.org/wordprocessingml/2006/main" xmlns:w14="http://schemas.microsoft.com/office/word/2010/wordml" xmlns:w15="http://schemas.microsoft.com/office/word/2012/wordml" xmlns:w16se="http://schemas.microsoft.com/office/word/2015/wordml/symex" xmlns:wpg="http://schemas.microsoft.com/office/word/2010/wordprocessingGroup" xmlns:wpi="http://schemas.microsoft.com/office/word/2010/wordprocessingInk" xmlns:wne="http://schemas.microsoft.com/office/word/2006/wordml" xmlns:wps="http://schemas.microsoft.com/office/word/2010/wordprocessingShape" mc:Ignorable="w14 w15 w16se wp14">
+<w:numbering xmlns:wpc="http://schemas.microsoft.com/office/word/2010/wordprocessingCanvas" xmlns:cx="http://schemas.microsoft.com/office/drawing/2014/chartex" xmlns:cx1="http://schemas.microsoft.com/office/drawing/2015/9/8/chartex" xmlns:cx2="http://schemas.microsoft.com/office/drawing/2015/10/21/chartex" xmlns:cx3="http://schemas.microsoft.com/office/drawing/2016/5/9/chartex" xmlns:cx4="http://schemas.microsoft.com/office/drawing/2016/5/10/chartex" xmlns:cx5="http://schemas.microsoft.com/office/drawing/2016/5/11/chartex" xmlns:cx6="http://schemas.microsoft.com/office/drawing/2016/5/12/chartex" xmlns:cx7="http://schemas.microsoft.com/office/drawing/2016/5/13/chartex" xmlns:cx8="http://schemas.microsoft.com/office/drawing/2016/5/14/chartex" xmlns:mc="http://schemas.openxmlformats.org/markup-compatibility/2006" xmlns:aink="http://schemas.microsoft.com/office/drawing/2016/ink" xmlns:am3d="http://schemas.microsoft.com/office/drawing/2017/model3d" xmlns:o="urn:schemas-microsoft-com:office:office" xmlns:r="http://schemas.openxmlformats.org/officeDocument/2006/relationships" xmlns:m="http://schemas.openxmlformats.org/officeDocument/2006/math" xmlns:v="urn:schemas-microsoft-com:vml" xmlns:wp14="http://schemas.microsoft.com/office/word/2010/wordprocessingDrawing" xmlns:wp="http://schemas.openxmlformats.org/drawingml/2006/wordprocessingDrawing" xmlns:w10="urn:schemas-microsoft-com:office:word" xmlns:w="http://schemas.openxmlformats.org/wordprocessingml/2006/main" xmlns:w14="http://schemas.microsoft.com/office/word/2010/wordml" xmlns:w15="http://schemas.microsoft.com/office/word/2012/wordml" xmlns:w16cid="http://schemas.microsoft.com/office/word/2016/wordml/cid" xmlns:w16se="http://schemas.microsoft.com/office/word/2015/wordml/symex" xmlns:wpg="http://schemas.microsoft.com/office/word/2010/wordprocessingGroup" xmlns:wpi="http://schemas.microsoft.com/office/word/2010/wordprocessingInk" xmlns:wne="http://schemas.microsoft.com/office/word/2006/wordml" xmlns:wps="http://schemas.microsoft.com/office/word/2010/wordprocessingShape" mc:Ignorable="w14 w15 w16se w16cid wp14">
   <w:abstractNum w:abstractNumId="0" w15:restartNumberingAfterBreak="0">
     <w:nsid w:val="2444792A"/>
     <w:multiLevelType w:val="hybridMultilevel"/>
@@ -2092,7 +2265,7 @@
 </file>
 
 <file path=word/people.xml><?xml version="1.0" encoding="utf-8"?>
-<w15:people xmlns:wpc="http://schemas.microsoft.com/office/word/2010/wordprocessingCanvas" xmlns:cx="http://schemas.microsoft.com/office/drawing/2014/chartex" xmlns:cx1="http://schemas.microsoft.com/office/drawing/2015/9/8/chartex" xmlns:mc="http://schemas.openxmlformats.org/markup-compatibility/2006" xmlns:o="urn:schemas-microsoft-com:office:office" xmlns:r="http://schemas.openxmlformats.org/officeDocument/2006/relationships" xmlns:m="http://schemas.openxmlformats.org/officeDocument/2006/math" xmlns:v="urn:schemas-microsoft-com:vml" xmlns:wp14="http://schemas.microsoft.com/office/word/2010/wordprocessingDrawing" xmlns:wp="http://schemas.openxmlformats.org/drawingml/2006/wordprocessingDrawing" xmlns:w10="urn:schemas-microsoft-com:office:word" xmlns:w="http://schemas.openxmlformats.org/wordprocessingml/2006/main" xmlns:w14="http://schemas.microsoft.com/office/word/2010/wordml" xmlns:w15="http://schemas.microsoft.com/office/word/2012/wordml" xmlns:w16se="http://schemas.microsoft.com/office/word/2015/wordml/symex" xmlns:wpg="http://schemas.microsoft.com/office/word/2010/wordprocessingGroup" xmlns:wpi="http://schemas.microsoft.com/office/word/2010/wordprocessingInk" xmlns:wne="http://schemas.microsoft.com/office/word/2006/wordml" xmlns:wps="http://schemas.microsoft.com/office/word/2010/wordprocessingShape" mc:Ignorable="w14 w15 w16se wp14">
+<w15:people xmlns:wpc="http://schemas.microsoft.com/office/word/2010/wordprocessingCanvas" xmlns:cx="http://schemas.microsoft.com/office/drawing/2014/chartex" xmlns:cx1="http://schemas.microsoft.com/office/drawing/2015/9/8/chartex" xmlns:cx2="http://schemas.microsoft.com/office/drawing/2015/10/21/chartex" xmlns:cx3="http://schemas.microsoft.com/office/drawing/2016/5/9/chartex" xmlns:cx4="http://schemas.microsoft.com/office/drawing/2016/5/10/chartex" xmlns:cx5="http://schemas.microsoft.com/office/drawing/2016/5/11/chartex" xmlns:cx6="http://schemas.microsoft.com/office/drawing/2016/5/12/chartex" xmlns:cx7="http://schemas.microsoft.com/office/drawing/2016/5/13/chartex" xmlns:cx8="http://schemas.microsoft.com/office/drawing/2016/5/14/chartex" xmlns:mc="http://schemas.openxmlformats.org/markup-compatibility/2006" xmlns:aink="http://schemas.microsoft.com/office/drawing/2016/ink" xmlns:am3d="http://schemas.microsoft.com/office/drawing/2017/model3d" xmlns:o="urn:schemas-microsoft-com:office:office" xmlns:r="http://schemas.openxmlformats.org/officeDocument/2006/relationships" xmlns:m="http://schemas.openxmlformats.org/officeDocument/2006/math" xmlns:v="urn:schemas-microsoft-com:vml" xmlns:wp14="http://schemas.microsoft.com/office/word/2010/wordprocessingDrawing" xmlns:wp="http://schemas.openxmlformats.org/drawingml/2006/wordprocessingDrawing" xmlns:w10="urn:schemas-microsoft-com:office:word" xmlns:w="http://schemas.openxmlformats.org/wordprocessingml/2006/main" xmlns:w14="http://schemas.microsoft.com/office/word/2010/wordml" xmlns:w15="http://schemas.microsoft.com/office/word/2012/wordml" xmlns:w16cid="http://schemas.microsoft.com/office/word/2016/wordml/cid" xmlns:w16se="http://schemas.microsoft.com/office/word/2015/wordml/symex" xmlns:wpg="http://schemas.microsoft.com/office/word/2010/wordprocessingGroup" xmlns:wpi="http://schemas.microsoft.com/office/word/2010/wordprocessingInk" xmlns:wne="http://schemas.microsoft.com/office/word/2006/wordml" xmlns:wps="http://schemas.microsoft.com/office/word/2010/wordprocessingShape" mc:Ignorable="w14 w15 w16se w16cid wp14">
   <w15:person w15:author="Jameal Samhouri">
     <w15:presenceInfo w15:providerId="None" w15:userId="Jameal Samhouri"/>
   </w15:person>
@@ -2103,7 +2276,7 @@
 </file>
 
 <file path=word/styles.xml><?xml version="1.0" encoding="utf-8"?>
-<w:styles xmlns:mc="http://schemas.openxmlformats.org/markup-compatibility/2006" xmlns:r="http://schemas.openxmlformats.org/officeDocument/2006/relationships" xmlns:w="http://schemas.openxmlformats.org/wordprocessingml/2006/main" xmlns:w14="http://schemas.microsoft.com/office/word/2010/wordml" xmlns:w15="http://schemas.microsoft.com/office/word/2012/wordml" xmlns:w16se="http://schemas.microsoft.com/office/word/2015/wordml/symex" mc:Ignorable="w14 w15 w16se">
+<w:styles xmlns:mc="http://schemas.openxmlformats.org/markup-compatibility/2006" xmlns:r="http://schemas.openxmlformats.org/officeDocument/2006/relationships" xmlns:w="http://schemas.openxmlformats.org/wordprocessingml/2006/main" xmlns:w14="http://schemas.microsoft.com/office/word/2010/wordml" xmlns:w15="http://schemas.microsoft.com/office/word/2012/wordml" xmlns:w16cid="http://schemas.microsoft.com/office/word/2016/wordml/cid" xmlns:w16se="http://schemas.microsoft.com/office/word/2015/wordml/symex" mc:Ignorable="w14 w15 w16se w16cid">
   <w:docDefaults>
     <w:rPrDefault>
       <w:rPr>
@@ -2115,7 +2288,7 @@
     </w:rPrDefault>
     <w:pPrDefault/>
   </w:docDefaults>
-  <w:latentStyles w:defLockedState="0" w:defUIPriority="99" w:defSemiHidden="0" w:defUnhideWhenUsed="0" w:defQFormat="0" w:count="371">
+  <w:latentStyles w:defLockedState="0" w:defUIPriority="99" w:defSemiHidden="0" w:defUnhideWhenUsed="0" w:defQFormat="0" w:count="375">
     <w:lsdException w:name="Normal" w:uiPriority="0" w:qFormat="1"/>
     <w:lsdException w:name="heading 1" w:uiPriority="9" w:qFormat="1"/>
     <w:lsdException w:name="heading 2" w:semiHidden="1" w:uiPriority="9" w:unhideWhenUsed="1" w:qFormat="1"/>
@@ -2221,7 +2394,6 @@
     <w:lsdException w:name="HTML Sample" w:semiHidden="1" w:unhideWhenUsed="1"/>
     <w:lsdException w:name="HTML Typewriter" w:semiHidden="1" w:unhideWhenUsed="1"/>
     <w:lsdException w:name="HTML Variable" w:semiHidden="1" w:unhideWhenUsed="1"/>
-    <w:lsdException w:name="Normal Table" w:semiHidden="1" w:unhideWhenUsed="1"/>
     <w:lsdException w:name="annotation subject" w:semiHidden="1" w:unhideWhenUsed="1"/>
     <w:lsdException w:name="No List" w:semiHidden="1" w:unhideWhenUsed="1"/>
     <w:lsdException w:name="Outline List 1" w:semiHidden="1" w:unhideWhenUsed="1"/>
@@ -2265,10 +2437,8 @@
     <w:lsdException w:name="Table Elegant" w:semiHidden="1" w:unhideWhenUsed="1"/>
     <w:lsdException w:name="Table Professional" w:semiHidden="1" w:unhideWhenUsed="1"/>
     <w:lsdException w:name="Table Subtle 1" w:semiHidden="1" w:unhideWhenUsed="1"/>
-    <w:lsdException w:name="Table Subtle 2" w:semiHidden="1" w:unhideWhenUsed="1"/>
     <w:lsdException w:name="Table Web 1" w:semiHidden="1" w:unhideWhenUsed="1"/>
     <w:lsdException w:name="Table Web 2" w:semiHidden="1" w:unhideWhenUsed="1"/>
-    <w:lsdException w:name="Table Web 3" w:semiHidden="1" w:unhideWhenUsed="1"/>
     <w:lsdException w:name="Balloon Text" w:semiHidden="1" w:unhideWhenUsed="1"/>
     <w:lsdException w:name="Table Grid" w:uiPriority="39"/>
     <w:lsdException w:name="Table Theme" w:semiHidden="1" w:unhideWhenUsed="1"/>
@@ -2487,6 +2657,10 @@
     <w:lsdException w:name="List Table 5 Dark Accent 6" w:uiPriority="50"/>
     <w:lsdException w:name="List Table 6 Colorful Accent 6" w:uiPriority="51"/>
     <w:lsdException w:name="List Table 7 Colorful Accent 6" w:uiPriority="52"/>
+    <w:lsdException w:name="Mention" w:semiHidden="1" w:unhideWhenUsed="1"/>
+    <w:lsdException w:name="Smart Hyperlink" w:semiHidden="1" w:unhideWhenUsed="1"/>
+    <w:lsdException w:name="Hashtag" w:semiHidden="1" w:unhideWhenUsed="1"/>
+    <w:lsdException w:name="Unresolved Mention" w:semiHidden="1" w:unhideWhenUsed="1"/>
   </w:latentStyles>
   <w:style w:type="paragraph" w:default="1" w:styleId="Normal">
     <w:name w:val="Normal"/>

</xml_diff>